<commit_message>
SQL Study Notes Update
</commit_message>
<xml_diff>
--- a/SQL/SQL Study Notes.docx
+++ b/SQL/SQL Study Notes.docx
@@ -30,8 +30,8 @@
         <w:rPr>
           <w:b/>
           <w:bCs/>
-          <w:sz w:val="40"/>
-          <w:szCs w:val="40"/>
+          <w:sz w:val="22"/>
+          <w:szCs w:val="22"/>
           <w:u w:val="single"/>
         </w:rPr>
       </w:pPr>
@@ -39,17 +39,1902 @@
     <w:p>
       <w:pPr>
         <w:rPr>
+          <w:sz w:val="22"/>
+          <w:szCs w:val="22"/>
+        </w:rPr>
+      </w:pPr>
+      <w:r>
+        <w:rPr>
+          <w:sz w:val="24"/>
+          <w:szCs w:val="24"/>
+        </w:rPr>
+        <w:t xml:space="preserve">SQL </w:t>
+      </w:r>
+      <w:r>
+        <w:t>is short form for</w:t>
+      </w:r>
+      <w:r>
+        <w:rPr>
+          <w:sz w:val="24"/>
+          <w:szCs w:val="24"/>
+        </w:rPr>
+        <w:t xml:space="preserve"> </w:t>
+      </w:r>
+      <w:r>
+        <w:rPr>
+          <w:b/>
+          <w:bCs/>
+          <w:sz w:val="22"/>
+          <w:szCs w:val="22"/>
+          <w:u w:val="single"/>
+        </w:rPr>
+        <w:t>Structured Query Language</w:t>
+      </w:r>
+      <w:r>
+        <w:rPr>
+          <w:b/>
+          <w:bCs/>
+          <w:sz w:val="22"/>
+          <w:szCs w:val="22"/>
+          <w:u w:val="single"/>
+        </w:rPr>
+        <w:t>.</w:t>
+      </w:r>
+      <w:r>
+        <w:rPr>
+          <w:sz w:val="22"/>
+          <w:szCs w:val="22"/>
+        </w:rPr>
+        <w:t xml:space="preserve"> SQL is specifically designed for working with databases.</w:t>
+      </w:r>
+      <w:r>
+        <w:rPr>
+          <w:sz w:val="22"/>
+          <w:szCs w:val="22"/>
+        </w:rPr>
+        <w:t xml:space="preserve"> It can create, manipulate and share data from relational database management systems. A </w:t>
+      </w:r>
+      <w:r>
+        <w:rPr>
+          <w:b/>
+          <w:bCs/>
+          <w:i/>
+          <w:iCs/>
+          <w:sz w:val="22"/>
+          <w:szCs w:val="22"/>
+          <w:u w:val="single"/>
+        </w:rPr>
+        <w:t>query</w:t>
+      </w:r>
+      <w:r>
+        <w:rPr>
+          <w:sz w:val="22"/>
+          <w:szCs w:val="22"/>
+        </w:rPr>
+        <w:t xml:space="preserve"> – a piece of code – is used to induce the computer to perform a certain operations, like a function in other programming languages for a desired output.</w:t>
+      </w:r>
+    </w:p>
+    <w:p>
+      <w:pPr>
+        <w:rPr>
+          <w:sz w:val="22"/>
+          <w:szCs w:val="22"/>
+        </w:rPr>
+      </w:pPr>
+      <w:r>
+        <w:rPr>
+          <w:sz w:val="22"/>
+          <w:szCs w:val="22"/>
+        </w:rPr>
+        <w:t>SQL allows you to write queries.</w:t>
+      </w:r>
+    </w:p>
+    <w:p>
+      <w:pPr>
+        <w:rPr>
+          <w:b/>
+          <w:bCs/>
           <w:sz w:val="28"/>
           <w:szCs w:val="28"/>
-        </w:rPr>
-      </w:pPr>
-      <w:r>
-        <w:rPr>
+          <w:u w:val="single"/>
+        </w:rPr>
+      </w:pPr>
+    </w:p>
+    <w:p>
+      <w:pPr>
+        <w:jc w:val="center"/>
+        <w:rPr>
+          <w:b/>
+          <w:bCs/>
           <w:sz w:val="28"/>
           <w:szCs w:val="28"/>
-        </w:rPr>
-        <w:t>Study Notes here</w:t>
+          <w:u w:val="single"/>
+        </w:rPr>
+      </w:pPr>
+      <w:r>
+        <w:rPr>
+          <w:b/>
+          <w:bCs/>
+          <w:sz w:val="28"/>
+          <w:szCs w:val="28"/>
+          <w:u w:val="single"/>
+        </w:rPr>
+        <w:t xml:space="preserve">SQL </w:t>
       </w:r>
+      <w:r>
+        <w:rPr>
+          <w:b/>
+          <w:bCs/>
+          <w:sz w:val="28"/>
+          <w:szCs w:val="28"/>
+          <w:u w:val="single"/>
+        </w:rPr>
+        <w:t xml:space="preserve">Object </w:t>
+      </w:r>
+      <w:r>
+        <w:rPr>
+          <w:b/>
+          <w:bCs/>
+          <w:sz w:val="28"/>
+          <w:szCs w:val="28"/>
+          <w:u w:val="single"/>
+        </w:rPr>
+        <w:t>Types</w:t>
+      </w:r>
+    </w:p>
+    <w:tbl>
+      <w:tblPr>
+        <w:tblStyle w:val="PlainTable1"/>
+        <w:tblW w:w="9524" w:type="dxa"/>
+        <w:tblLook w:val="04A0" w:firstRow="1" w:lastRow="0" w:firstColumn="1" w:lastColumn="0" w:noHBand="0" w:noVBand="1"/>
+      </w:tblPr>
+      <w:tblGrid>
+        <w:gridCol w:w="1525"/>
+        <w:gridCol w:w="7999"/>
+      </w:tblGrid>
+      <w:tr>
+        <w:trPr>
+          <w:cnfStyle w:val="100000000000" w:firstRow="1" w:lastRow="0" w:firstColumn="0" w:lastColumn="0" w:oddVBand="0" w:evenVBand="0" w:oddHBand="0" w:evenHBand="0" w:firstRowFirstColumn="0" w:firstRowLastColumn="0" w:lastRowFirstColumn="0" w:lastRowLastColumn="0"/>
+          <w:trHeight w:val="316"/>
+        </w:trPr>
+        <w:tc>
+          <w:tcPr>
+            <w:cnfStyle w:val="001000000000" w:firstRow="0" w:lastRow="0" w:firstColumn="1" w:lastColumn="0" w:oddVBand="0" w:evenVBand="0" w:oddHBand="0" w:evenHBand="0" w:firstRowFirstColumn="0" w:firstRowLastColumn="0" w:lastRowFirstColumn="0" w:lastRowLastColumn="0"/>
+            <w:tcW w:w="1525" w:type="dxa"/>
+          </w:tcPr>
+          <w:p>
+            <w:pPr>
+              <w:rPr>
+                <w:u w:val="single"/>
+              </w:rPr>
+            </w:pPr>
+            <w:r>
+              <w:rPr>
+                <w:u w:val="single"/>
+              </w:rPr>
+              <w:t>Object</w:t>
+            </w:r>
+            <w:r>
+              <w:rPr>
+                <w:u w:val="single"/>
+              </w:rPr>
+              <w:t xml:space="preserve"> Type</w:t>
+            </w:r>
+          </w:p>
+        </w:tc>
+        <w:tc>
+          <w:tcPr>
+            <w:tcW w:w="7999" w:type="dxa"/>
+          </w:tcPr>
+          <w:p>
+            <w:pPr>
+              <w:cnfStyle w:val="100000000000" w:firstRow="1" w:lastRow="0" w:firstColumn="0" w:lastColumn="0" w:oddVBand="0" w:evenVBand="0" w:oddHBand="0" w:evenHBand="0" w:firstRowFirstColumn="0" w:firstRowLastColumn="0" w:lastRowFirstColumn="0" w:lastRowLastColumn="0"/>
+              <w:rPr>
+                <w:u w:val="single"/>
+              </w:rPr>
+            </w:pPr>
+            <w:r>
+              <w:rPr>
+                <w:u w:val="single"/>
+              </w:rPr>
+              <w:t>Description</w:t>
+            </w:r>
+          </w:p>
+        </w:tc>
+      </w:tr>
+      <w:tr>
+        <w:trPr>
+          <w:cnfStyle w:val="000000100000" w:firstRow="0" w:lastRow="0" w:firstColumn="0" w:lastColumn="0" w:oddVBand="0" w:evenVBand="0" w:oddHBand="1" w:evenHBand="0" w:firstRowFirstColumn="0" w:firstRowLastColumn="0" w:lastRowFirstColumn="0" w:lastRowLastColumn="0"/>
+          <w:trHeight w:val="331"/>
+        </w:trPr>
+        <w:tc>
+          <w:tcPr>
+            <w:cnfStyle w:val="001000000000" w:firstRow="0" w:lastRow="0" w:firstColumn="1" w:lastColumn="0" w:oddVBand="0" w:evenVBand="0" w:oddHBand="0" w:evenHBand="0" w:firstRowFirstColumn="0" w:firstRowLastColumn="0" w:lastRowFirstColumn="0" w:lastRowLastColumn="0"/>
+            <w:tcW w:w="1525" w:type="dxa"/>
+          </w:tcPr>
+          <w:p>
+            <w:pPr>
+              <w:rPr>
+                <w:b w:val="0"/>
+                <w:bCs w:val="0"/>
+                <w:u w:val="single"/>
+              </w:rPr>
+            </w:pPr>
+            <w:r>
+              <w:rPr>
+                <w:b w:val="0"/>
+                <w:bCs w:val="0"/>
+                <w:u w:val="single"/>
+              </w:rPr>
+              <w:t>TABLE</w:t>
+            </w:r>
+          </w:p>
+        </w:tc>
+        <w:tc>
+          <w:tcPr>
+            <w:tcW w:w="7999" w:type="dxa"/>
+          </w:tcPr>
+          <w:p>
+            <w:pPr>
+              <w:cnfStyle w:val="000000100000" w:firstRow="0" w:lastRow="0" w:firstColumn="0" w:lastColumn="0" w:oddVBand="0" w:evenVBand="0" w:oddHBand="1" w:evenHBand="0" w:firstRowFirstColumn="0" w:firstRowLastColumn="0" w:lastRowFirstColumn="0" w:lastRowLastColumn="0"/>
+              <w:rPr>
+                <w:b/>
+                <w:bCs/>
+                <w:u w:val="single"/>
+              </w:rPr>
+            </w:pPr>
+          </w:p>
+        </w:tc>
+      </w:tr>
+      <w:tr>
+        <w:trPr>
+          <w:trHeight w:val="316"/>
+        </w:trPr>
+        <w:tc>
+          <w:tcPr>
+            <w:cnfStyle w:val="001000000000" w:firstRow="0" w:lastRow="0" w:firstColumn="1" w:lastColumn="0" w:oddVBand="0" w:evenVBand="0" w:oddHBand="0" w:evenHBand="0" w:firstRowFirstColumn="0" w:firstRowLastColumn="0" w:lastRowFirstColumn="0" w:lastRowLastColumn="0"/>
+            <w:tcW w:w="1525" w:type="dxa"/>
+          </w:tcPr>
+          <w:p>
+            <w:pPr>
+              <w:rPr>
+                <w:b w:val="0"/>
+                <w:bCs w:val="0"/>
+                <w:u w:val="single"/>
+              </w:rPr>
+            </w:pPr>
+          </w:p>
+        </w:tc>
+        <w:tc>
+          <w:tcPr>
+            <w:tcW w:w="7999" w:type="dxa"/>
+          </w:tcPr>
+          <w:p>
+            <w:pPr>
+              <w:cnfStyle w:val="000000000000" w:firstRow="0" w:lastRow="0" w:firstColumn="0" w:lastColumn="0" w:oddVBand="0" w:evenVBand="0" w:oddHBand="0" w:evenHBand="0" w:firstRowFirstColumn="0" w:firstRowLastColumn="0" w:lastRowFirstColumn="0" w:lastRowLastColumn="0"/>
+              <w:rPr>
+                <w:b/>
+                <w:bCs/>
+                <w:u w:val="single"/>
+              </w:rPr>
+            </w:pPr>
+          </w:p>
+        </w:tc>
+      </w:tr>
+      <w:tr>
+        <w:trPr>
+          <w:cnfStyle w:val="000000100000" w:firstRow="0" w:lastRow="0" w:firstColumn="0" w:lastColumn="0" w:oddVBand="0" w:evenVBand="0" w:oddHBand="1" w:evenHBand="0" w:firstRowFirstColumn="0" w:firstRowLastColumn="0" w:lastRowFirstColumn="0" w:lastRowLastColumn="0"/>
+          <w:trHeight w:val="316"/>
+        </w:trPr>
+        <w:tc>
+          <w:tcPr>
+            <w:cnfStyle w:val="001000000000" w:firstRow="0" w:lastRow="0" w:firstColumn="1" w:lastColumn="0" w:oddVBand="0" w:evenVBand="0" w:oddHBand="0" w:evenHBand="0" w:firstRowFirstColumn="0" w:firstRowLastColumn="0" w:lastRowFirstColumn="0" w:lastRowLastColumn="0"/>
+            <w:tcW w:w="1525" w:type="dxa"/>
+          </w:tcPr>
+          <w:p>
+            <w:pPr>
+              <w:rPr>
+                <w:b w:val="0"/>
+                <w:bCs w:val="0"/>
+                <w:u w:val="single"/>
+              </w:rPr>
+            </w:pPr>
+          </w:p>
+        </w:tc>
+        <w:tc>
+          <w:tcPr>
+            <w:tcW w:w="7999" w:type="dxa"/>
+          </w:tcPr>
+          <w:p>
+            <w:pPr>
+              <w:cnfStyle w:val="000000100000" w:firstRow="0" w:lastRow="0" w:firstColumn="0" w:lastColumn="0" w:oddVBand="0" w:evenVBand="0" w:oddHBand="1" w:evenHBand="0" w:firstRowFirstColumn="0" w:firstRowLastColumn="0" w:lastRowFirstColumn="0" w:lastRowLastColumn="0"/>
+              <w:rPr>
+                <w:b/>
+                <w:bCs/>
+                <w:u w:val="single"/>
+              </w:rPr>
+            </w:pPr>
+          </w:p>
+        </w:tc>
+      </w:tr>
+      <w:tr>
+        <w:trPr>
+          <w:trHeight w:val="316"/>
+        </w:trPr>
+        <w:tc>
+          <w:tcPr>
+            <w:cnfStyle w:val="001000000000" w:firstRow="0" w:lastRow="0" w:firstColumn="1" w:lastColumn="0" w:oddVBand="0" w:evenVBand="0" w:oddHBand="0" w:evenHBand="0" w:firstRowFirstColumn="0" w:firstRowLastColumn="0" w:lastRowFirstColumn="0" w:lastRowLastColumn="0"/>
+            <w:tcW w:w="1525" w:type="dxa"/>
+          </w:tcPr>
+          <w:p>
+            <w:pPr>
+              <w:rPr>
+                <w:b w:val="0"/>
+                <w:bCs w:val="0"/>
+                <w:u w:val="single"/>
+              </w:rPr>
+            </w:pPr>
+          </w:p>
+        </w:tc>
+        <w:tc>
+          <w:tcPr>
+            <w:tcW w:w="7999" w:type="dxa"/>
+          </w:tcPr>
+          <w:p>
+            <w:pPr>
+              <w:cnfStyle w:val="000000000000" w:firstRow="0" w:lastRow="0" w:firstColumn="0" w:lastColumn="0" w:oddVBand="0" w:evenVBand="0" w:oddHBand="0" w:evenHBand="0" w:firstRowFirstColumn="0" w:firstRowLastColumn="0" w:lastRowFirstColumn="0" w:lastRowLastColumn="0"/>
+              <w:rPr>
+                <w:b/>
+                <w:bCs/>
+                <w:u w:val="single"/>
+              </w:rPr>
+            </w:pPr>
+          </w:p>
+        </w:tc>
+      </w:tr>
+    </w:tbl>
+    <w:p>
+      <w:pPr>
+        <w:rPr>
+          <w:b/>
+          <w:bCs/>
+          <w:sz w:val="28"/>
+          <w:szCs w:val="28"/>
+          <w:u w:val="single"/>
+        </w:rPr>
+      </w:pPr>
+    </w:p>
+    <w:p>
+      <w:pPr>
+        <w:jc w:val="center"/>
+        <w:rPr>
+          <w:b/>
+          <w:bCs/>
+          <w:sz w:val="28"/>
+          <w:szCs w:val="28"/>
+          <w:u w:val="single"/>
+        </w:rPr>
+      </w:pPr>
+      <w:r>
+        <w:rPr>
+          <w:b/>
+          <w:bCs/>
+          <w:sz w:val="28"/>
+          <w:szCs w:val="28"/>
+          <w:u w:val="single"/>
+        </w:rPr>
+        <w:t xml:space="preserve">SQL </w:t>
+      </w:r>
+      <w:r>
+        <w:rPr>
+          <w:b/>
+          <w:bCs/>
+          <w:sz w:val="28"/>
+          <w:szCs w:val="28"/>
+          <w:u w:val="single"/>
+        </w:rPr>
+        <w:t>Data Types</w:t>
+      </w:r>
+    </w:p>
+    <w:tbl>
+      <w:tblPr>
+        <w:tblStyle w:val="PlainTable1"/>
+        <w:tblW w:w="9524" w:type="dxa"/>
+        <w:tblLook w:val="04A0" w:firstRow="1" w:lastRow="0" w:firstColumn="1" w:lastColumn="0" w:noHBand="0" w:noVBand="1"/>
+      </w:tblPr>
+      <w:tblGrid>
+        <w:gridCol w:w="1525"/>
+        <w:gridCol w:w="7999"/>
+      </w:tblGrid>
+      <w:tr>
+        <w:trPr>
+          <w:cnfStyle w:val="100000000000" w:firstRow="1" w:lastRow="0" w:firstColumn="0" w:lastColumn="0" w:oddVBand="0" w:evenVBand="0" w:oddHBand="0" w:evenHBand="0" w:firstRowFirstColumn="0" w:firstRowLastColumn="0" w:lastRowFirstColumn="0" w:lastRowLastColumn="0"/>
+          <w:trHeight w:val="316"/>
+        </w:trPr>
+        <w:tc>
+          <w:tcPr>
+            <w:cnfStyle w:val="001000000000" w:firstRow="0" w:lastRow="0" w:firstColumn="1" w:lastColumn="0" w:oddVBand="0" w:evenVBand="0" w:oddHBand="0" w:evenHBand="0" w:firstRowFirstColumn="0" w:firstRowLastColumn="0" w:lastRowFirstColumn="0" w:lastRowLastColumn="0"/>
+            <w:tcW w:w="1525" w:type="dxa"/>
+          </w:tcPr>
+          <w:p>
+            <w:pPr>
+              <w:rPr>
+                <w:u w:val="single"/>
+              </w:rPr>
+            </w:pPr>
+            <w:r>
+              <w:rPr>
+                <w:u w:val="single"/>
+              </w:rPr>
+              <w:t>Data Type</w:t>
+            </w:r>
+          </w:p>
+        </w:tc>
+        <w:tc>
+          <w:tcPr>
+            <w:tcW w:w="7999" w:type="dxa"/>
+          </w:tcPr>
+          <w:p>
+            <w:pPr>
+              <w:cnfStyle w:val="100000000000" w:firstRow="1" w:lastRow="0" w:firstColumn="0" w:lastColumn="0" w:oddVBand="0" w:evenVBand="0" w:oddHBand="0" w:evenHBand="0" w:firstRowFirstColumn="0" w:firstRowLastColumn="0" w:lastRowFirstColumn="0" w:lastRowLastColumn="0"/>
+              <w:rPr>
+                <w:u w:val="single"/>
+              </w:rPr>
+            </w:pPr>
+            <w:r>
+              <w:rPr>
+                <w:u w:val="single"/>
+              </w:rPr>
+              <w:t>Description</w:t>
+            </w:r>
+          </w:p>
+        </w:tc>
+      </w:tr>
+      <w:tr>
+        <w:trPr>
+          <w:cnfStyle w:val="000000100000" w:firstRow="0" w:lastRow="0" w:firstColumn="0" w:lastColumn="0" w:oddVBand="0" w:evenVBand="0" w:oddHBand="1" w:evenHBand="0" w:firstRowFirstColumn="0" w:firstRowLastColumn="0" w:lastRowFirstColumn="0" w:lastRowLastColumn="0"/>
+          <w:trHeight w:val="331"/>
+        </w:trPr>
+        <w:tc>
+          <w:tcPr>
+            <w:cnfStyle w:val="001000000000" w:firstRow="0" w:lastRow="0" w:firstColumn="1" w:lastColumn="0" w:oddVBand="0" w:evenVBand="0" w:oddHBand="0" w:evenHBand="0" w:firstRowFirstColumn="0" w:firstRowLastColumn="0" w:lastRowFirstColumn="0" w:lastRowLastColumn="0"/>
+            <w:tcW w:w="1525" w:type="dxa"/>
+          </w:tcPr>
+          <w:p>
+            <w:pPr>
+              <w:rPr>
+                <w:b w:val="0"/>
+                <w:bCs w:val="0"/>
+                <w:u w:val="single"/>
+              </w:rPr>
+            </w:pPr>
+            <w:r>
+              <w:rPr>
+                <w:b w:val="0"/>
+                <w:bCs w:val="0"/>
+                <w:u w:val="single"/>
+              </w:rPr>
+              <w:t>INT</w:t>
+            </w:r>
+          </w:p>
+        </w:tc>
+        <w:tc>
+          <w:tcPr>
+            <w:tcW w:w="7999" w:type="dxa"/>
+          </w:tcPr>
+          <w:p>
+            <w:pPr>
+              <w:cnfStyle w:val="000000100000" w:firstRow="0" w:lastRow="0" w:firstColumn="0" w:lastColumn="0" w:oddVBand="0" w:evenVBand="0" w:oddHBand="1" w:evenHBand="0" w:firstRowFirstColumn="0" w:firstRowLastColumn="0" w:lastRowFirstColumn="0" w:lastRowLastColumn="0"/>
+              <w:rPr>
+                <w:b/>
+                <w:bCs/>
+                <w:u w:val="single"/>
+              </w:rPr>
+            </w:pPr>
+          </w:p>
+        </w:tc>
+      </w:tr>
+      <w:tr>
+        <w:trPr>
+          <w:trHeight w:val="316"/>
+        </w:trPr>
+        <w:tc>
+          <w:tcPr>
+            <w:cnfStyle w:val="001000000000" w:firstRow="0" w:lastRow="0" w:firstColumn="1" w:lastColumn="0" w:oddVBand="0" w:evenVBand="0" w:oddHBand="0" w:evenHBand="0" w:firstRowFirstColumn="0" w:firstRowLastColumn="0" w:lastRowFirstColumn="0" w:lastRowLastColumn="0"/>
+            <w:tcW w:w="1525" w:type="dxa"/>
+          </w:tcPr>
+          <w:p>
+            <w:pPr>
+              <w:rPr>
+                <w:b w:val="0"/>
+                <w:bCs w:val="0"/>
+                <w:u w:val="single"/>
+              </w:rPr>
+            </w:pPr>
+            <w:r>
+              <w:rPr>
+                <w:b w:val="0"/>
+                <w:bCs w:val="0"/>
+                <w:u w:val="single"/>
+              </w:rPr>
+              <w:t>DATE</w:t>
+            </w:r>
+          </w:p>
+        </w:tc>
+        <w:tc>
+          <w:tcPr>
+            <w:tcW w:w="7999" w:type="dxa"/>
+          </w:tcPr>
+          <w:p>
+            <w:pPr>
+              <w:cnfStyle w:val="000000000000" w:firstRow="0" w:lastRow="0" w:firstColumn="0" w:lastColumn="0" w:oddVBand="0" w:evenVBand="0" w:oddHBand="0" w:evenHBand="0" w:firstRowFirstColumn="0" w:firstRowLastColumn="0" w:lastRowFirstColumn="0" w:lastRowLastColumn="0"/>
+              <w:rPr>
+                <w:b/>
+                <w:bCs/>
+                <w:u w:val="single"/>
+              </w:rPr>
+            </w:pPr>
+          </w:p>
+        </w:tc>
+      </w:tr>
+      <w:tr>
+        <w:trPr>
+          <w:cnfStyle w:val="000000100000" w:firstRow="0" w:lastRow="0" w:firstColumn="0" w:lastColumn="0" w:oddVBand="0" w:evenVBand="0" w:oddHBand="1" w:evenHBand="0" w:firstRowFirstColumn="0" w:firstRowLastColumn="0" w:lastRowFirstColumn="0" w:lastRowLastColumn="0"/>
+          <w:trHeight w:val="316"/>
+        </w:trPr>
+        <w:tc>
+          <w:tcPr>
+            <w:cnfStyle w:val="001000000000" w:firstRow="0" w:lastRow="0" w:firstColumn="1" w:lastColumn="0" w:oddVBand="0" w:evenVBand="0" w:oddHBand="0" w:evenHBand="0" w:firstRowFirstColumn="0" w:firstRowLastColumn="0" w:lastRowFirstColumn="0" w:lastRowLastColumn="0"/>
+            <w:tcW w:w="1525" w:type="dxa"/>
+          </w:tcPr>
+          <w:p>
+            <w:pPr>
+              <w:rPr>
+                <w:b w:val="0"/>
+                <w:bCs w:val="0"/>
+                <w:u w:val="single"/>
+              </w:rPr>
+            </w:pPr>
+          </w:p>
+        </w:tc>
+        <w:tc>
+          <w:tcPr>
+            <w:tcW w:w="7999" w:type="dxa"/>
+          </w:tcPr>
+          <w:p>
+            <w:pPr>
+              <w:cnfStyle w:val="000000100000" w:firstRow="0" w:lastRow="0" w:firstColumn="0" w:lastColumn="0" w:oddVBand="0" w:evenVBand="0" w:oddHBand="1" w:evenHBand="0" w:firstRowFirstColumn="0" w:firstRowLastColumn="0" w:lastRowFirstColumn="0" w:lastRowLastColumn="0"/>
+              <w:rPr>
+                <w:b/>
+                <w:bCs/>
+                <w:u w:val="single"/>
+              </w:rPr>
+            </w:pPr>
+          </w:p>
+        </w:tc>
+      </w:tr>
+      <w:tr>
+        <w:trPr>
+          <w:trHeight w:val="316"/>
+        </w:trPr>
+        <w:tc>
+          <w:tcPr>
+            <w:cnfStyle w:val="001000000000" w:firstRow="0" w:lastRow="0" w:firstColumn="1" w:lastColumn="0" w:oddVBand="0" w:evenVBand="0" w:oddHBand="0" w:evenHBand="0" w:firstRowFirstColumn="0" w:firstRowLastColumn="0" w:lastRowFirstColumn="0" w:lastRowLastColumn="0"/>
+            <w:tcW w:w="1525" w:type="dxa"/>
+          </w:tcPr>
+          <w:p>
+            <w:pPr>
+              <w:rPr>
+                <w:b w:val="0"/>
+                <w:bCs w:val="0"/>
+                <w:u w:val="single"/>
+              </w:rPr>
+            </w:pPr>
+          </w:p>
+        </w:tc>
+        <w:tc>
+          <w:tcPr>
+            <w:tcW w:w="7999" w:type="dxa"/>
+          </w:tcPr>
+          <w:p>
+            <w:pPr>
+              <w:cnfStyle w:val="000000000000" w:firstRow="0" w:lastRow="0" w:firstColumn="0" w:lastColumn="0" w:oddVBand="0" w:evenVBand="0" w:oddHBand="0" w:evenHBand="0" w:firstRowFirstColumn="0" w:firstRowLastColumn="0" w:lastRowFirstColumn="0" w:lastRowLastColumn="0"/>
+              <w:rPr>
+                <w:b/>
+                <w:bCs/>
+                <w:u w:val="single"/>
+              </w:rPr>
+            </w:pPr>
+          </w:p>
+        </w:tc>
+      </w:tr>
+    </w:tbl>
+    <w:p>
+      <w:pPr>
+        <w:rPr>
+          <w:b/>
+          <w:bCs/>
+          <w:sz w:val="18"/>
+          <w:szCs w:val="18"/>
+          <w:u w:val="single"/>
+        </w:rPr>
+      </w:pPr>
+    </w:p>
+    <w:p>
+      <w:pPr>
+        <w:rPr>
+          <w:sz w:val="22"/>
+          <w:szCs w:val="22"/>
+        </w:rPr>
+      </w:pPr>
+    </w:p>
+    <w:p>
+      <w:pPr>
+        <w:rPr>
+          <w:sz w:val="22"/>
+          <w:szCs w:val="22"/>
+        </w:rPr>
+      </w:pPr>
+    </w:p>
+    <w:p>
+      <w:pPr>
+        <w:jc w:val="center"/>
+        <w:rPr>
+          <w:b/>
+          <w:bCs/>
+          <w:sz w:val="28"/>
+          <w:szCs w:val="28"/>
+          <w:u w:val="single"/>
+        </w:rPr>
+      </w:pPr>
+      <w:r>
+        <w:rPr>
+          <w:b/>
+          <w:bCs/>
+          <w:sz w:val="28"/>
+          <w:szCs w:val="28"/>
+          <w:u w:val="single"/>
+        </w:rPr>
+        <w:t>SQL</w:t>
+      </w:r>
+      <w:r>
+        <w:rPr>
+          <w:b/>
+          <w:bCs/>
+          <w:sz w:val="28"/>
+          <w:szCs w:val="28"/>
+          <w:u w:val="single"/>
+        </w:rPr>
+        <w:t xml:space="preserve"> Definition</w:t>
+      </w:r>
+      <w:r>
+        <w:rPr>
+          <w:b/>
+          <w:bCs/>
+          <w:sz w:val="28"/>
+          <w:szCs w:val="28"/>
+          <w:u w:val="single"/>
+        </w:rPr>
+        <w:t xml:space="preserve"> Keywords</w:t>
+      </w:r>
+    </w:p>
+    <w:tbl>
+      <w:tblPr>
+        <w:tblStyle w:val="PlainTable1"/>
+        <w:tblpPr w:leftFromText="180" w:rightFromText="180" w:vertAnchor="text" w:horzAnchor="margin" w:tblpXSpec="center" w:tblpY="91"/>
+        <w:tblW w:w="11801" w:type="dxa"/>
+        <w:tblLook w:val="04A0" w:firstRow="1" w:lastRow="0" w:firstColumn="1" w:lastColumn="0" w:noHBand="0" w:noVBand="1"/>
+      </w:tblPr>
+      <w:tblGrid>
+        <w:gridCol w:w="1522"/>
+        <w:gridCol w:w="5133"/>
+        <w:gridCol w:w="5146"/>
+      </w:tblGrid>
+      <w:tr>
+        <w:trPr>
+          <w:cnfStyle w:val="100000000000" w:firstRow="1" w:lastRow="0" w:firstColumn="0" w:lastColumn="0" w:oddVBand="0" w:evenVBand="0" w:oddHBand="0" w:evenHBand="0" w:firstRowFirstColumn="0" w:firstRowLastColumn="0" w:lastRowFirstColumn="0" w:lastRowLastColumn="0"/>
+          <w:trHeight w:val="533"/>
+        </w:trPr>
+        <w:tc>
+          <w:tcPr>
+            <w:cnfStyle w:val="001000000000" w:firstRow="0" w:lastRow="0" w:firstColumn="1" w:lastColumn="0" w:oddVBand="0" w:evenVBand="0" w:oddHBand="0" w:evenHBand="0" w:firstRowFirstColumn="0" w:firstRowLastColumn="0" w:lastRowFirstColumn="0" w:lastRowLastColumn="0"/>
+            <w:tcW w:w="1522" w:type="dxa"/>
+          </w:tcPr>
+          <w:p>
+            <w:pPr>
+              <w:rPr>
+                <w:sz w:val="24"/>
+                <w:szCs w:val="24"/>
+                <w:u w:val="single"/>
+              </w:rPr>
+            </w:pPr>
+            <w:r>
+              <w:rPr>
+                <w:sz w:val="24"/>
+                <w:szCs w:val="24"/>
+                <w:u w:val="single"/>
+              </w:rPr>
+              <w:t>Keyword</w:t>
+            </w:r>
+          </w:p>
+        </w:tc>
+        <w:tc>
+          <w:tcPr>
+            <w:tcW w:w="5133" w:type="dxa"/>
+          </w:tcPr>
+          <w:p>
+            <w:pPr>
+              <w:cnfStyle w:val="100000000000" w:firstRow="1" w:lastRow="0" w:firstColumn="0" w:lastColumn="0" w:oddVBand="0" w:evenVBand="0" w:oddHBand="0" w:evenHBand="0" w:firstRowFirstColumn="0" w:firstRowLastColumn="0" w:lastRowFirstColumn="0" w:lastRowLastColumn="0"/>
+              <w:rPr>
+                <w:sz w:val="24"/>
+                <w:szCs w:val="24"/>
+                <w:u w:val="single"/>
+              </w:rPr>
+            </w:pPr>
+            <w:r>
+              <w:rPr>
+                <w:sz w:val="24"/>
+                <w:szCs w:val="24"/>
+                <w:u w:val="single"/>
+              </w:rPr>
+              <w:t>Description</w:t>
+            </w:r>
+          </w:p>
+        </w:tc>
+        <w:tc>
+          <w:tcPr>
+            <w:tcW w:w="5146" w:type="dxa"/>
+          </w:tcPr>
+          <w:p>
+            <w:pPr>
+              <w:cnfStyle w:val="100000000000" w:firstRow="1" w:lastRow="0" w:firstColumn="0" w:lastColumn="0" w:oddVBand="0" w:evenVBand="0" w:oddHBand="0" w:evenHBand="0" w:firstRowFirstColumn="0" w:firstRowLastColumn="0" w:lastRowFirstColumn="0" w:lastRowLastColumn="0"/>
+              <w:rPr>
+                <w:sz w:val="24"/>
+                <w:szCs w:val="24"/>
+                <w:u w:val="single"/>
+              </w:rPr>
+            </w:pPr>
+            <w:r>
+              <w:rPr>
+                <w:sz w:val="24"/>
+                <w:szCs w:val="24"/>
+                <w:u w:val="single"/>
+              </w:rPr>
+              <w:t>Syntax</w:t>
+            </w:r>
+          </w:p>
+        </w:tc>
+      </w:tr>
+      <w:tr>
+        <w:trPr>
+          <w:cnfStyle w:val="000000100000" w:firstRow="0" w:lastRow="0" w:firstColumn="0" w:lastColumn="0" w:oddVBand="0" w:evenVBand="0" w:oddHBand="1" w:evenHBand="0" w:firstRowFirstColumn="0" w:firstRowLastColumn="0" w:lastRowFirstColumn="0" w:lastRowLastColumn="0"/>
+          <w:trHeight w:val="316"/>
+        </w:trPr>
+        <w:tc>
+          <w:tcPr>
+            <w:cnfStyle w:val="001000000000" w:firstRow="0" w:lastRow="0" w:firstColumn="1" w:lastColumn="0" w:oddVBand="0" w:evenVBand="0" w:oddHBand="0" w:evenHBand="0" w:firstRowFirstColumn="0" w:firstRowLastColumn="0" w:lastRowFirstColumn="0" w:lastRowLastColumn="0"/>
+            <w:tcW w:w="1522" w:type="dxa"/>
+          </w:tcPr>
+          <w:p>
+            <w:pPr>
+              <w:rPr>
+                <w:b w:val="0"/>
+                <w:bCs w:val="0"/>
+              </w:rPr>
+            </w:pPr>
+            <w:r>
+              <w:rPr>
+                <w:b w:val="0"/>
+                <w:bCs w:val="0"/>
+              </w:rPr>
+              <w:t>CREATE</w:t>
+            </w:r>
+          </w:p>
+        </w:tc>
+        <w:tc>
+          <w:tcPr>
+            <w:tcW w:w="5133" w:type="dxa"/>
+          </w:tcPr>
+          <w:p>
+            <w:pPr>
+              <w:cnfStyle w:val="000000100000" w:firstRow="0" w:lastRow="0" w:firstColumn="0" w:lastColumn="0" w:oddVBand="0" w:evenVBand="0" w:oddHBand="1" w:evenHBand="0" w:firstRowFirstColumn="0" w:firstRowLastColumn="0" w:lastRowFirstColumn="0" w:lastRowLastColumn="0"/>
+            </w:pPr>
+            <w:r>
+              <w:t>Used for creating databases, database objects and tables.</w:t>
+            </w:r>
+          </w:p>
+        </w:tc>
+        <w:tc>
+          <w:tcPr>
+            <w:tcW w:w="5146" w:type="dxa"/>
+          </w:tcPr>
+          <w:p>
+            <w:pPr>
+              <w:cnfStyle w:val="000000100000" w:firstRow="0" w:lastRow="0" w:firstColumn="0" w:lastColumn="0" w:oddVBand="0" w:evenVBand="0" w:oddHBand="1" w:evenHBand="0" w:firstRowFirstColumn="0" w:firstRowLastColumn="0" w:lastRowFirstColumn="0" w:lastRowLastColumn="0"/>
+            </w:pPr>
+            <w:r>
+              <w:t>CREATE</w:t>
+            </w:r>
+            <w:r>
+              <w:t xml:space="preserve"> </w:t>
+            </w:r>
+            <w:r>
+              <w:t>object_type</w:t>
+            </w:r>
+            <w:r>
+              <w:t xml:space="preserve"> </w:t>
+            </w:r>
+            <w:r>
+              <w:t>object</w:t>
+            </w:r>
+            <w:r>
+              <w:t>_name (column_name data_type);</w:t>
+            </w:r>
+          </w:p>
+          <w:p>
+            <w:pPr>
+              <w:cnfStyle w:val="000000100000" w:firstRow="0" w:lastRow="0" w:firstColumn="0" w:lastColumn="0" w:oddVBand="0" w:evenVBand="0" w:oddHBand="1" w:evenHBand="0" w:firstRowFirstColumn="0" w:firstRowLastColumn="0" w:lastRowFirstColumn="0" w:lastRowLastColumn="0"/>
+            </w:pPr>
+            <w:r>
+              <w:t>---</w:t>
+            </w:r>
+          </w:p>
+          <w:p>
+            <w:pPr>
+              <w:cnfStyle w:val="000000100000" w:firstRow="0" w:lastRow="0" w:firstColumn="0" w:lastColumn="0" w:oddVBand="0" w:evenVBand="0" w:oddHBand="1" w:evenHBand="0" w:firstRowFirstColumn="0" w:firstRowLastColumn="0" w:lastRowFirstColumn="0" w:lastRowLastColumn="0"/>
+            </w:pPr>
+            <w:r>
+              <w:t xml:space="preserve">CREATE </w:t>
+            </w:r>
+            <w:r>
+              <w:t>TABLE</w:t>
+            </w:r>
+            <w:r>
+              <w:t xml:space="preserve"> </w:t>
+            </w:r>
+            <w:r>
+              <w:t>customers (customer_id INT</w:t>
+            </w:r>
+            <w:r>
+              <w:t>);</w:t>
+            </w:r>
+          </w:p>
+        </w:tc>
+      </w:tr>
+      <w:tr>
+        <w:trPr>
+          <w:trHeight w:val="316"/>
+        </w:trPr>
+        <w:tc>
+          <w:tcPr>
+            <w:cnfStyle w:val="001000000000" w:firstRow="0" w:lastRow="0" w:firstColumn="1" w:lastColumn="0" w:oddVBand="0" w:evenVBand="0" w:oddHBand="0" w:evenHBand="0" w:firstRowFirstColumn="0" w:firstRowLastColumn="0" w:lastRowFirstColumn="0" w:lastRowLastColumn="0"/>
+            <w:tcW w:w="1522" w:type="dxa"/>
+          </w:tcPr>
+          <w:p>
+            <w:pPr>
+              <w:rPr>
+                <w:b w:val="0"/>
+                <w:bCs w:val="0"/>
+              </w:rPr>
+            </w:pPr>
+            <w:r>
+              <w:rPr>
+                <w:b w:val="0"/>
+                <w:bCs w:val="0"/>
+              </w:rPr>
+              <w:t>DROP</w:t>
+            </w:r>
+          </w:p>
+        </w:tc>
+        <w:tc>
+          <w:tcPr>
+            <w:tcW w:w="5133" w:type="dxa"/>
+          </w:tcPr>
+          <w:p>
+            <w:pPr>
+              <w:cnfStyle w:val="000000000000" w:firstRow="0" w:lastRow="0" w:firstColumn="0" w:lastColumn="0" w:oddVBand="0" w:evenVBand="0" w:oddHBand="0" w:evenHBand="0" w:firstRowFirstColumn="0" w:firstRowLastColumn="0" w:lastRowFirstColumn="0" w:lastRowLastColumn="0"/>
+            </w:pPr>
+            <w:r>
+              <w:t>Used for deleting objects/tables.</w:t>
+            </w:r>
+          </w:p>
+        </w:tc>
+        <w:tc>
+          <w:tcPr>
+            <w:tcW w:w="5146" w:type="dxa"/>
+          </w:tcPr>
+          <w:p>
+            <w:pPr>
+              <w:cnfStyle w:val="000000000000" w:firstRow="0" w:lastRow="0" w:firstColumn="0" w:lastColumn="0" w:oddVBand="0" w:evenVBand="0" w:oddHBand="0" w:evenHBand="0" w:firstRowFirstColumn="0" w:firstRowLastColumn="0" w:lastRowFirstColumn="0" w:lastRowLastColumn="0"/>
+            </w:pPr>
+            <w:r>
+              <w:t xml:space="preserve">DROP </w:t>
+            </w:r>
+            <w:r>
+              <w:t>object_name</w:t>
+            </w:r>
+            <w:r>
+              <w:t xml:space="preserve"> </w:t>
+            </w:r>
+            <w:r>
+              <w:t>table_name;</w:t>
+            </w:r>
+          </w:p>
+          <w:p>
+            <w:pPr>
+              <w:cnfStyle w:val="000000000000" w:firstRow="0" w:lastRow="0" w:firstColumn="0" w:lastColumn="0" w:oddVBand="0" w:evenVBand="0" w:oddHBand="0" w:evenHBand="0" w:firstRowFirstColumn="0" w:firstRowLastColumn="0" w:lastRowFirstColumn="0" w:lastRowLastColumn="0"/>
+            </w:pPr>
+            <w:r>
+              <w:t>---</w:t>
+            </w:r>
+          </w:p>
+          <w:p>
+            <w:pPr>
+              <w:cnfStyle w:val="000000000000" w:firstRow="0" w:lastRow="0" w:firstColumn="0" w:lastColumn="0" w:oddVBand="0" w:evenVBand="0" w:oddHBand="0" w:evenHBand="0" w:firstRowFirstColumn="0" w:firstRowLastColumn="0" w:lastRowFirstColumn="0" w:lastRowLastColumn="0"/>
+            </w:pPr>
+            <w:r>
+              <w:t xml:space="preserve">DROP </w:t>
+            </w:r>
+            <w:r>
+              <w:t>TABLE</w:t>
+            </w:r>
+            <w:r>
+              <w:t xml:space="preserve"> </w:t>
+            </w:r>
+            <w:r>
+              <w:t>customers</w:t>
+            </w:r>
+            <w:r>
+              <w:t>;</w:t>
+            </w:r>
+          </w:p>
+        </w:tc>
+      </w:tr>
+      <w:tr>
+        <w:trPr>
+          <w:cnfStyle w:val="000000100000" w:firstRow="0" w:lastRow="0" w:firstColumn="0" w:lastColumn="0" w:oddVBand="0" w:evenVBand="0" w:oddHBand="1" w:evenHBand="0" w:firstRowFirstColumn="0" w:firstRowLastColumn="0" w:lastRowFirstColumn="0" w:lastRowLastColumn="0"/>
+          <w:trHeight w:val="316"/>
+        </w:trPr>
+        <w:tc>
+          <w:tcPr>
+            <w:cnfStyle w:val="001000000000" w:firstRow="0" w:lastRow="0" w:firstColumn="1" w:lastColumn="0" w:oddVBand="0" w:evenVBand="0" w:oddHBand="0" w:evenHBand="0" w:firstRowFirstColumn="0" w:firstRowLastColumn="0" w:lastRowFirstColumn="0" w:lastRowLastColumn="0"/>
+            <w:tcW w:w="1522" w:type="dxa"/>
+          </w:tcPr>
+          <w:p>
+            <w:pPr>
+              <w:rPr>
+                <w:b w:val="0"/>
+                <w:bCs w:val="0"/>
+              </w:rPr>
+            </w:pPr>
+            <w:r>
+              <w:rPr>
+                <w:b w:val="0"/>
+                <w:bCs w:val="0"/>
+              </w:rPr>
+              <w:t>ALTAR</w:t>
+            </w:r>
+          </w:p>
+        </w:tc>
+        <w:tc>
+          <w:tcPr>
+            <w:tcW w:w="5133" w:type="dxa"/>
+          </w:tcPr>
+          <w:p>
+            <w:pPr>
+              <w:cnfStyle w:val="000000100000" w:firstRow="0" w:lastRow="0" w:firstColumn="0" w:lastColumn="0" w:oddVBand="0" w:evenVBand="0" w:oddHBand="1" w:evenHBand="0" w:firstRowFirstColumn="0" w:firstRowLastColumn="0" w:lastRowFirstColumn="0" w:lastRowLastColumn="0"/>
+            </w:pPr>
+            <w:r>
+              <w:t xml:space="preserve">Used for modifying data within an existing object. </w:t>
+            </w:r>
+          </w:p>
+          <w:p>
+            <w:pPr>
+              <w:cnfStyle w:val="000000100000" w:firstRow="0" w:lastRow="0" w:firstColumn="0" w:lastColumn="0" w:oddVBand="0" w:evenVBand="0" w:oddHBand="1" w:evenHBand="0" w:firstRowFirstColumn="0" w:firstRowLastColumn="0" w:lastRowFirstColumn="0" w:lastRowLastColumn="0"/>
+            </w:pPr>
+            <w:r>
+              <w:lastRenderedPageBreak/>
+              <w:t xml:space="preserve">ADD, REMOVE and RENAME can be used to modify objects which includes adding, removing, or renaming existing columns within a table. </w:t>
+            </w:r>
+          </w:p>
+        </w:tc>
+        <w:tc>
+          <w:tcPr>
+            <w:tcW w:w="5146" w:type="dxa"/>
+          </w:tcPr>
+          <w:p>
+            <w:pPr>
+              <w:cnfStyle w:val="000000100000" w:firstRow="0" w:lastRow="0" w:firstColumn="0" w:lastColumn="0" w:oddVBand="0" w:evenVBand="0" w:oddHBand="1" w:evenHBand="0" w:firstRowFirstColumn="0" w:firstRowLastColumn="0" w:lastRowFirstColumn="0" w:lastRowLastColumn="0"/>
+            </w:pPr>
+            <w:r>
+              <w:lastRenderedPageBreak/>
+              <w:t>ALTAR object_type object</w:t>
+            </w:r>
+            <w:r>
+              <w:t>_name</w:t>
+            </w:r>
+          </w:p>
+          <w:p>
+            <w:pPr>
+              <w:cnfStyle w:val="000000100000" w:firstRow="0" w:lastRow="0" w:firstColumn="0" w:lastColumn="0" w:oddVBand="0" w:evenVBand="0" w:oddHBand="1" w:evenHBand="0" w:firstRowFirstColumn="0" w:firstRowLastColumn="0" w:lastRowFirstColumn="0" w:lastRowLastColumn="0"/>
+            </w:pPr>
+            <w:r>
+              <w:t>ADD COLUMN column_name data_type;</w:t>
+            </w:r>
+          </w:p>
+          <w:p>
+            <w:pPr>
+              <w:cnfStyle w:val="000000100000" w:firstRow="0" w:lastRow="0" w:firstColumn="0" w:lastColumn="0" w:oddVBand="0" w:evenVBand="0" w:oddHBand="1" w:evenHBand="0" w:firstRowFirstColumn="0" w:firstRowLastColumn="0" w:lastRowFirstColumn="0" w:lastRowLastColumn="0"/>
+            </w:pPr>
+            <w:r>
+              <w:t>----</w:t>
+            </w:r>
+          </w:p>
+          <w:p>
+            <w:pPr>
+              <w:cnfStyle w:val="000000100000" w:firstRow="0" w:lastRow="0" w:firstColumn="0" w:lastColumn="0" w:oddVBand="0" w:evenVBand="0" w:oddHBand="1" w:evenHBand="0" w:firstRowFirstColumn="0" w:firstRowLastColumn="0" w:lastRowFirstColumn="0" w:lastRowLastColumn="0"/>
+            </w:pPr>
+            <w:r>
+              <w:lastRenderedPageBreak/>
+              <w:t xml:space="preserve">ALTAR </w:t>
+            </w:r>
+            <w:r>
+              <w:t>TABLE</w:t>
+            </w:r>
+            <w:r>
+              <w:t xml:space="preserve"> </w:t>
+            </w:r>
+            <w:r>
+              <w:t>customers</w:t>
+            </w:r>
+          </w:p>
+          <w:p>
+            <w:pPr>
+              <w:cnfStyle w:val="000000100000" w:firstRow="0" w:lastRow="0" w:firstColumn="0" w:lastColumn="0" w:oddVBand="0" w:evenVBand="0" w:oddHBand="1" w:evenHBand="0" w:firstRowFirstColumn="0" w:firstRowLastColumn="0" w:lastRowFirstColumn="0" w:lastRowLastColumn="0"/>
+            </w:pPr>
+            <w:r>
+              <w:t xml:space="preserve">ADD COLUMN </w:t>
+            </w:r>
+            <w:r>
+              <w:t>purchase_date</w:t>
+            </w:r>
+            <w:r>
+              <w:t xml:space="preserve"> </w:t>
+            </w:r>
+            <w:r>
+              <w:t>DATE;</w:t>
+            </w:r>
+          </w:p>
+          <w:p>
+            <w:pPr>
+              <w:cnfStyle w:val="000000100000" w:firstRow="0" w:lastRow="0" w:firstColumn="0" w:lastColumn="0" w:oddVBand="0" w:evenVBand="0" w:oddHBand="1" w:evenHBand="0" w:firstRowFirstColumn="0" w:firstRowLastColumn="0" w:lastRowFirstColumn="0" w:lastRowLastColumn="0"/>
+            </w:pPr>
+          </w:p>
+        </w:tc>
+      </w:tr>
+      <w:tr>
+        <w:trPr>
+          <w:trHeight w:val="316"/>
+        </w:trPr>
+        <w:tc>
+          <w:tcPr>
+            <w:cnfStyle w:val="001000000000" w:firstRow="0" w:lastRow="0" w:firstColumn="1" w:lastColumn="0" w:oddVBand="0" w:evenVBand="0" w:oddHBand="0" w:evenHBand="0" w:firstRowFirstColumn="0" w:firstRowLastColumn="0" w:lastRowFirstColumn="0" w:lastRowLastColumn="0"/>
+            <w:tcW w:w="1522" w:type="dxa"/>
+          </w:tcPr>
+          <w:p>
+            <w:pPr>
+              <w:rPr>
+                <w:b w:val="0"/>
+                <w:bCs w:val="0"/>
+              </w:rPr>
+            </w:pPr>
+            <w:r>
+              <w:rPr>
+                <w:b w:val="0"/>
+                <w:bCs w:val="0"/>
+              </w:rPr>
+              <w:lastRenderedPageBreak/>
+              <w:t>RENAME</w:t>
+            </w:r>
+          </w:p>
+        </w:tc>
+        <w:tc>
+          <w:tcPr>
+            <w:tcW w:w="5133" w:type="dxa"/>
+          </w:tcPr>
+          <w:p>
+            <w:pPr>
+              <w:cnfStyle w:val="000000000000" w:firstRow="0" w:lastRow="0" w:firstColumn="0" w:lastColumn="0" w:oddVBand="0" w:evenVBand="0" w:oddHBand="0" w:evenHBand="0" w:firstRowFirstColumn="0" w:firstRowLastColumn="0" w:lastRowFirstColumn="0" w:lastRowLastColumn="0"/>
+            </w:pPr>
+            <w:r>
+              <w:t>Used to rename tables/objects.</w:t>
+            </w:r>
+          </w:p>
+        </w:tc>
+        <w:tc>
+          <w:tcPr>
+            <w:tcW w:w="5146" w:type="dxa"/>
+          </w:tcPr>
+          <w:p>
+            <w:pPr>
+              <w:cnfStyle w:val="000000000000" w:firstRow="0" w:lastRow="0" w:firstColumn="0" w:lastColumn="0" w:oddVBand="0" w:evenVBand="0" w:oddHBand="0" w:evenHBand="0" w:firstRowFirstColumn="0" w:firstRowLastColumn="0" w:lastRowFirstColumn="0" w:lastRowLastColumn="0"/>
+            </w:pPr>
+            <w:r>
+              <w:t>RENAME object_type object_name TO new_object_name;</w:t>
+            </w:r>
+          </w:p>
+          <w:p>
+            <w:pPr>
+              <w:cnfStyle w:val="000000000000" w:firstRow="0" w:lastRow="0" w:firstColumn="0" w:lastColumn="0" w:oddVBand="0" w:evenVBand="0" w:oddHBand="0" w:evenHBand="0" w:firstRowFirstColumn="0" w:firstRowLastColumn="0" w:lastRowFirstColumn="0" w:lastRowLastColumn="0"/>
+            </w:pPr>
+            <w:r>
+              <w:t>----</w:t>
+            </w:r>
+          </w:p>
+          <w:p>
+            <w:pPr>
+              <w:cnfStyle w:val="000000000000" w:firstRow="0" w:lastRow="0" w:firstColumn="0" w:lastColumn="0" w:oddVBand="0" w:evenVBand="0" w:oddHBand="0" w:evenHBand="0" w:firstRowFirstColumn="0" w:firstRowLastColumn="0" w:lastRowFirstColumn="0" w:lastRowLastColumn="0"/>
+            </w:pPr>
+            <w:r>
+              <w:t xml:space="preserve">RENAME </w:t>
+            </w:r>
+            <w:r>
+              <w:t>TABLE</w:t>
+            </w:r>
+            <w:r>
+              <w:t xml:space="preserve"> </w:t>
+            </w:r>
+            <w:r>
+              <w:t xml:space="preserve">customers </w:t>
+            </w:r>
+            <w:r>
+              <w:t xml:space="preserve">TO </w:t>
+            </w:r>
+            <w:r>
+              <w:t>old_customers;</w:t>
+            </w:r>
+          </w:p>
+        </w:tc>
+      </w:tr>
+      <w:tr>
+        <w:trPr>
+          <w:cnfStyle w:val="000000100000" w:firstRow="0" w:lastRow="0" w:firstColumn="0" w:lastColumn="0" w:oddVBand="0" w:evenVBand="0" w:oddHBand="1" w:evenHBand="0" w:firstRowFirstColumn="0" w:firstRowLastColumn="0" w:lastRowFirstColumn="0" w:lastRowLastColumn="0"/>
+          <w:trHeight w:val="316"/>
+        </w:trPr>
+        <w:tc>
+          <w:tcPr>
+            <w:cnfStyle w:val="001000000000" w:firstRow="0" w:lastRow="0" w:firstColumn="1" w:lastColumn="0" w:oddVBand="0" w:evenVBand="0" w:oddHBand="0" w:evenHBand="0" w:firstRowFirstColumn="0" w:firstRowLastColumn="0" w:lastRowFirstColumn="0" w:lastRowLastColumn="0"/>
+            <w:tcW w:w="1522" w:type="dxa"/>
+          </w:tcPr>
+          <w:p>
+            <w:pPr>
+              <w:rPr>
+                <w:b w:val="0"/>
+                <w:bCs w:val="0"/>
+              </w:rPr>
+            </w:pPr>
+            <w:r>
+              <w:rPr>
+                <w:b w:val="0"/>
+                <w:bCs w:val="0"/>
+              </w:rPr>
+              <w:t>TRUNCATE</w:t>
+            </w:r>
+          </w:p>
+        </w:tc>
+        <w:tc>
+          <w:tcPr>
+            <w:tcW w:w="5133" w:type="dxa"/>
+          </w:tcPr>
+          <w:p>
+            <w:pPr>
+              <w:cnfStyle w:val="000000100000" w:firstRow="0" w:lastRow="0" w:firstColumn="0" w:lastColumn="0" w:oddVBand="0" w:evenVBand="0" w:oddHBand="1" w:evenHBand="0" w:firstRowFirstColumn="0" w:firstRowLastColumn="0" w:lastRowFirstColumn="0" w:lastRowLastColumn="0"/>
+            </w:pPr>
+            <w:r>
+              <w:t xml:space="preserve">Used to delete all data within a table, but </w:t>
+            </w:r>
+            <w:r>
+              <w:t>does not</w:t>
+            </w:r>
+            <w:r>
+              <w:t xml:space="preserve"> delete the table itself.</w:t>
+            </w:r>
+          </w:p>
+        </w:tc>
+        <w:tc>
+          <w:tcPr>
+            <w:tcW w:w="5146" w:type="dxa"/>
+          </w:tcPr>
+          <w:p>
+            <w:pPr>
+              <w:cnfStyle w:val="000000100000" w:firstRow="0" w:lastRow="0" w:firstColumn="0" w:lastColumn="0" w:oddVBand="0" w:evenVBand="0" w:oddHBand="1" w:evenHBand="0" w:firstRowFirstColumn="0" w:firstRowLastColumn="0" w:lastRowFirstColumn="0" w:lastRowLastColumn="0"/>
+            </w:pPr>
+            <w:r>
+              <w:t>TRUNCATE object_type object_name;</w:t>
+            </w:r>
+          </w:p>
+          <w:p>
+            <w:pPr>
+              <w:cnfStyle w:val="000000100000" w:firstRow="0" w:lastRow="0" w:firstColumn="0" w:lastColumn="0" w:oddVBand="0" w:evenVBand="0" w:oddHBand="1" w:evenHBand="0" w:firstRowFirstColumn="0" w:firstRowLastColumn="0" w:lastRowFirstColumn="0" w:lastRowLastColumn="0"/>
+            </w:pPr>
+            <w:r>
+              <w:t>----</w:t>
+            </w:r>
+          </w:p>
+          <w:p>
+            <w:pPr>
+              <w:cnfStyle w:val="000000100000" w:firstRow="0" w:lastRow="0" w:firstColumn="0" w:lastColumn="0" w:oddVBand="0" w:evenVBand="0" w:oddHBand="1" w:evenHBand="0" w:firstRowFirstColumn="0" w:firstRowLastColumn="0" w:lastRowFirstColumn="0" w:lastRowLastColumn="0"/>
+            </w:pPr>
+            <w:r>
+              <w:t xml:space="preserve">TRUNCATE </w:t>
+            </w:r>
+            <w:r>
+              <w:t>TABLE</w:t>
+            </w:r>
+            <w:r>
+              <w:t xml:space="preserve"> </w:t>
+            </w:r>
+            <w:r>
+              <w:t>customers;</w:t>
+            </w:r>
+          </w:p>
+          <w:p>
+            <w:pPr>
+              <w:cnfStyle w:val="000000100000" w:firstRow="0" w:lastRow="0" w:firstColumn="0" w:lastColumn="0" w:oddVBand="0" w:evenVBand="0" w:oddHBand="1" w:evenHBand="0" w:firstRowFirstColumn="0" w:firstRowLastColumn="0" w:lastRowFirstColumn="0" w:lastRowLastColumn="0"/>
+            </w:pPr>
+          </w:p>
+        </w:tc>
+      </w:tr>
+    </w:tbl>
+    <w:p>
+      <w:pPr>
+        <w:rPr>
+          <w:sz w:val="18"/>
+          <w:szCs w:val="18"/>
+        </w:rPr>
+      </w:pPr>
+    </w:p>
+    <w:p>
+      <w:pPr>
+        <w:rPr>
+          <w:sz w:val="18"/>
+          <w:szCs w:val="18"/>
+        </w:rPr>
+      </w:pPr>
+    </w:p>
+    <w:p>
+      <w:pPr>
+        <w:jc w:val="center"/>
+        <w:rPr>
+          <w:b/>
+          <w:bCs/>
+          <w:sz w:val="28"/>
+          <w:szCs w:val="28"/>
+          <w:u w:val="single"/>
+        </w:rPr>
+      </w:pPr>
+      <w:r>
+        <w:rPr>
+          <w:b/>
+          <w:bCs/>
+          <w:sz w:val="28"/>
+          <w:szCs w:val="28"/>
+          <w:u w:val="single"/>
+        </w:rPr>
+        <w:t>SQL</w:t>
+      </w:r>
+      <w:r>
+        <w:rPr>
+          <w:b/>
+          <w:bCs/>
+          <w:sz w:val="28"/>
+          <w:szCs w:val="28"/>
+          <w:u w:val="single"/>
+        </w:rPr>
+        <w:t xml:space="preserve"> </w:t>
+      </w:r>
+      <w:r>
+        <w:rPr>
+          <w:b/>
+          <w:bCs/>
+          <w:sz w:val="28"/>
+          <w:szCs w:val="28"/>
+          <w:u w:val="single"/>
+        </w:rPr>
+        <w:t>Manipulation</w:t>
+      </w:r>
+      <w:r>
+        <w:rPr>
+          <w:b/>
+          <w:bCs/>
+          <w:sz w:val="28"/>
+          <w:szCs w:val="28"/>
+          <w:u w:val="single"/>
+        </w:rPr>
+        <w:t xml:space="preserve"> Keywords</w:t>
+      </w:r>
+    </w:p>
+    <w:tbl>
+      <w:tblPr>
+        <w:tblStyle w:val="PlainTable1"/>
+        <w:tblpPr w:leftFromText="180" w:rightFromText="180" w:vertAnchor="text" w:horzAnchor="margin" w:tblpXSpec="center" w:tblpY="91"/>
+        <w:tblW w:w="11801" w:type="dxa"/>
+        <w:tblLook w:val="04A0" w:firstRow="1" w:lastRow="0" w:firstColumn="1" w:lastColumn="0" w:noHBand="0" w:noVBand="1"/>
+      </w:tblPr>
+      <w:tblGrid>
+        <w:gridCol w:w="1522"/>
+        <w:gridCol w:w="5133"/>
+        <w:gridCol w:w="5146"/>
+      </w:tblGrid>
+      <w:tr>
+        <w:trPr>
+          <w:cnfStyle w:val="100000000000" w:firstRow="1" w:lastRow="0" w:firstColumn="0" w:lastColumn="0" w:oddVBand="0" w:evenVBand="0" w:oddHBand="0" w:evenHBand="0" w:firstRowFirstColumn="0" w:firstRowLastColumn="0" w:lastRowFirstColumn="0" w:lastRowLastColumn="0"/>
+          <w:trHeight w:val="316"/>
+        </w:trPr>
+        <w:tc>
+          <w:tcPr>
+            <w:cnfStyle w:val="001000000000" w:firstRow="0" w:lastRow="0" w:firstColumn="1" w:lastColumn="0" w:oddVBand="0" w:evenVBand="0" w:oddHBand="0" w:evenHBand="0" w:firstRowFirstColumn="0" w:firstRowLastColumn="0" w:lastRowFirstColumn="0" w:lastRowLastColumn="0"/>
+            <w:tcW w:w="1522" w:type="dxa"/>
+          </w:tcPr>
+          <w:p>
+            <w:pPr>
+              <w:rPr>
+                <w:b w:val="0"/>
+                <w:bCs w:val="0"/>
+              </w:rPr>
+            </w:pPr>
+            <w:r>
+              <w:rPr>
+                <w:sz w:val="24"/>
+                <w:szCs w:val="24"/>
+                <w:u w:val="single"/>
+              </w:rPr>
+              <w:t>Keyword</w:t>
+            </w:r>
+          </w:p>
+        </w:tc>
+        <w:tc>
+          <w:tcPr>
+            <w:tcW w:w="5133" w:type="dxa"/>
+          </w:tcPr>
+          <w:p>
+            <w:pPr>
+              <w:cnfStyle w:val="100000000000" w:firstRow="1" w:lastRow="0" w:firstColumn="0" w:lastColumn="0" w:oddVBand="0" w:evenVBand="0" w:oddHBand="0" w:evenHBand="0" w:firstRowFirstColumn="0" w:firstRowLastColumn="0" w:lastRowFirstColumn="0" w:lastRowLastColumn="0"/>
+            </w:pPr>
+            <w:r>
+              <w:rPr>
+                <w:sz w:val="24"/>
+                <w:szCs w:val="24"/>
+                <w:u w:val="single"/>
+              </w:rPr>
+              <w:t>Description</w:t>
+            </w:r>
+          </w:p>
+        </w:tc>
+        <w:tc>
+          <w:tcPr>
+            <w:tcW w:w="5146" w:type="dxa"/>
+          </w:tcPr>
+          <w:p>
+            <w:pPr>
+              <w:cnfStyle w:val="100000000000" w:firstRow="1" w:lastRow="0" w:firstColumn="0" w:lastColumn="0" w:oddVBand="0" w:evenVBand="0" w:oddHBand="0" w:evenHBand="0" w:firstRowFirstColumn="0" w:firstRowLastColumn="0" w:lastRowFirstColumn="0" w:lastRowLastColumn="0"/>
+            </w:pPr>
+            <w:r>
+              <w:rPr>
+                <w:sz w:val="24"/>
+                <w:szCs w:val="24"/>
+                <w:u w:val="single"/>
+              </w:rPr>
+              <w:t>Syntax</w:t>
+            </w:r>
+          </w:p>
+        </w:tc>
+      </w:tr>
+      <w:tr>
+        <w:trPr>
+          <w:cnfStyle w:val="000000100000" w:firstRow="0" w:lastRow="0" w:firstColumn="0" w:lastColumn="0" w:oddVBand="0" w:evenVBand="0" w:oddHBand="1" w:evenHBand="0" w:firstRowFirstColumn="0" w:firstRowLastColumn="0" w:lastRowFirstColumn="0" w:lastRowLastColumn="0"/>
+          <w:trHeight w:val="316"/>
+        </w:trPr>
+        <w:tc>
+          <w:tcPr>
+            <w:cnfStyle w:val="001000000000" w:firstRow="0" w:lastRow="0" w:firstColumn="1" w:lastColumn="0" w:oddVBand="0" w:evenVBand="0" w:oddHBand="0" w:evenHBand="0" w:firstRowFirstColumn="0" w:firstRowLastColumn="0" w:lastRowFirstColumn="0" w:lastRowLastColumn="0"/>
+            <w:tcW w:w="1522" w:type="dxa"/>
+          </w:tcPr>
+          <w:p>
+            <w:pPr>
+              <w:rPr>
+                <w:b w:val="0"/>
+                <w:bCs w:val="0"/>
+              </w:rPr>
+            </w:pPr>
+            <w:r>
+              <w:rPr>
+                <w:b w:val="0"/>
+                <w:bCs w:val="0"/>
+              </w:rPr>
+              <w:t>SELECT</w:t>
+            </w:r>
+          </w:p>
+        </w:tc>
+        <w:tc>
+          <w:tcPr>
+            <w:tcW w:w="5133" w:type="dxa"/>
+          </w:tcPr>
+          <w:p>
+            <w:pPr>
+              <w:cnfStyle w:val="000000100000" w:firstRow="0" w:lastRow="0" w:firstColumn="0" w:lastColumn="0" w:oddVBand="0" w:evenVBand="0" w:oddHBand="1" w:evenHBand="0" w:firstRowFirstColumn="0" w:firstRowLastColumn="0" w:lastRowFirstColumn="0" w:lastRowLastColumn="0"/>
+            </w:pPr>
+            <w:r>
+              <w:t>Used to retrieve date from database objects, like tables.</w:t>
+            </w:r>
+          </w:p>
+        </w:tc>
+        <w:tc>
+          <w:tcPr>
+            <w:tcW w:w="5146" w:type="dxa"/>
+          </w:tcPr>
+          <w:p>
+            <w:pPr>
+              <w:cnfStyle w:val="000000100000" w:firstRow="0" w:lastRow="0" w:firstColumn="0" w:lastColumn="0" w:oddVBand="0" w:evenVBand="0" w:oddHBand="1" w:evenHBand="0" w:firstRowFirstColumn="0" w:firstRowLastColumn="0" w:lastRowFirstColumn="0" w:lastRowLastColumn="0"/>
+            </w:pPr>
+            <w:r>
+              <w:t>SELECT * FROM table_name</w:t>
+            </w:r>
+          </w:p>
+          <w:p>
+            <w:pPr>
+              <w:cnfStyle w:val="000000100000" w:firstRow="0" w:lastRow="0" w:firstColumn="0" w:lastColumn="0" w:oddVBand="0" w:evenVBand="0" w:oddHBand="1" w:evenHBand="0" w:firstRowFirstColumn="0" w:firstRowLastColumn="0" w:lastRowFirstColumn="0" w:lastRowLastColumn="0"/>
+            </w:pPr>
+            <w:r>
+              <w:t>---</w:t>
+            </w:r>
+          </w:p>
+          <w:p>
+            <w:pPr>
+              <w:cnfStyle w:val="000000100000" w:firstRow="0" w:lastRow="0" w:firstColumn="0" w:lastColumn="0" w:oddVBand="0" w:evenVBand="0" w:oddHBand="1" w:evenHBand="0" w:firstRowFirstColumn="0" w:firstRowLastColumn="0" w:lastRowFirstColumn="0" w:lastRowLastColumn="0"/>
+            </w:pPr>
+            <w:r>
+              <w:t>SELECT * FROM customers</w:t>
+            </w:r>
+          </w:p>
+        </w:tc>
+      </w:tr>
+      <w:tr>
+        <w:trPr>
+          <w:trHeight w:val="316"/>
+        </w:trPr>
+        <w:tc>
+          <w:tcPr>
+            <w:cnfStyle w:val="001000000000" w:firstRow="0" w:lastRow="0" w:firstColumn="1" w:lastColumn="0" w:oddVBand="0" w:evenVBand="0" w:oddHBand="0" w:evenHBand="0" w:firstRowFirstColumn="0" w:firstRowLastColumn="0" w:lastRowFirstColumn="0" w:lastRowLastColumn="0"/>
+            <w:tcW w:w="1522" w:type="dxa"/>
+          </w:tcPr>
+          <w:p>
+            <w:pPr>
+              <w:rPr>
+                <w:b w:val="0"/>
+                <w:bCs w:val="0"/>
+              </w:rPr>
+            </w:pPr>
+            <w:r>
+              <w:rPr>
+                <w:b w:val="0"/>
+                <w:bCs w:val="0"/>
+              </w:rPr>
+              <w:t>WHERE</w:t>
+            </w:r>
+          </w:p>
+        </w:tc>
+        <w:tc>
+          <w:tcPr>
+            <w:tcW w:w="5133" w:type="dxa"/>
+          </w:tcPr>
+          <w:p>
+            <w:pPr>
+              <w:cnfStyle w:val="000000000000" w:firstRow="0" w:lastRow="0" w:firstColumn="0" w:lastColumn="0" w:oddVBand="0" w:evenVBand="0" w:oddHBand="0" w:evenHBand="0" w:firstRowFirstColumn="0" w:firstRowLastColumn="0" w:lastRowFirstColumn="0" w:lastRowLastColumn="0"/>
+            </w:pPr>
+          </w:p>
+        </w:tc>
+        <w:tc>
+          <w:tcPr>
+            <w:tcW w:w="5146" w:type="dxa"/>
+          </w:tcPr>
+          <w:p>
+            <w:pPr>
+              <w:cnfStyle w:val="000000000000" w:firstRow="0" w:lastRow="0" w:firstColumn="0" w:lastColumn="0" w:oddVBand="0" w:evenVBand="0" w:oddHBand="0" w:evenHBand="0" w:firstRowFirstColumn="0" w:firstRowLastColumn="0" w:lastRowFirstColumn="0" w:lastRowLastColumn="0"/>
+            </w:pPr>
+          </w:p>
+        </w:tc>
+      </w:tr>
+      <w:tr>
+        <w:trPr>
+          <w:cnfStyle w:val="000000100000" w:firstRow="0" w:lastRow="0" w:firstColumn="0" w:lastColumn="0" w:oddVBand="0" w:evenVBand="0" w:oddHBand="1" w:evenHBand="0" w:firstRowFirstColumn="0" w:firstRowLastColumn="0" w:lastRowFirstColumn="0" w:lastRowLastColumn="0"/>
+          <w:trHeight w:val="316"/>
+        </w:trPr>
+        <w:tc>
+          <w:tcPr>
+            <w:cnfStyle w:val="001000000000" w:firstRow="0" w:lastRow="0" w:firstColumn="1" w:lastColumn="0" w:oddVBand="0" w:evenVBand="0" w:oddHBand="0" w:evenHBand="0" w:firstRowFirstColumn="0" w:firstRowLastColumn="0" w:lastRowFirstColumn="0" w:lastRowLastColumn="0"/>
+            <w:tcW w:w="1522" w:type="dxa"/>
+          </w:tcPr>
+          <w:p>
+            <w:pPr>
+              <w:rPr>
+                <w:b w:val="0"/>
+                <w:bCs w:val="0"/>
+              </w:rPr>
+            </w:pPr>
+            <w:r>
+              <w:rPr>
+                <w:b w:val="0"/>
+                <w:bCs w:val="0"/>
+              </w:rPr>
+              <w:t>JOIN</w:t>
+            </w:r>
+          </w:p>
+        </w:tc>
+        <w:tc>
+          <w:tcPr>
+            <w:tcW w:w="5133" w:type="dxa"/>
+          </w:tcPr>
+          <w:p>
+            <w:pPr>
+              <w:cnfStyle w:val="000000100000" w:firstRow="0" w:lastRow="0" w:firstColumn="0" w:lastColumn="0" w:oddVBand="0" w:evenVBand="0" w:oddHBand="1" w:evenHBand="0" w:firstRowFirstColumn="0" w:firstRowLastColumn="0" w:lastRowFirstColumn="0" w:lastRowLastColumn="0"/>
+            </w:pPr>
+          </w:p>
+        </w:tc>
+        <w:tc>
+          <w:tcPr>
+            <w:tcW w:w="5146" w:type="dxa"/>
+          </w:tcPr>
+          <w:p>
+            <w:pPr>
+              <w:cnfStyle w:val="000000100000" w:firstRow="0" w:lastRow="0" w:firstColumn="0" w:lastColumn="0" w:oddVBand="0" w:evenVBand="0" w:oddHBand="1" w:evenHBand="0" w:firstRowFirstColumn="0" w:firstRowLastColumn="0" w:lastRowFirstColumn="0" w:lastRowLastColumn="0"/>
+            </w:pPr>
+          </w:p>
+        </w:tc>
+      </w:tr>
+      <w:tr>
+        <w:trPr>
+          <w:trHeight w:val="316"/>
+        </w:trPr>
+        <w:tc>
+          <w:tcPr>
+            <w:cnfStyle w:val="001000000000" w:firstRow="0" w:lastRow="0" w:firstColumn="1" w:lastColumn="0" w:oddVBand="0" w:evenVBand="0" w:oddHBand="0" w:evenHBand="0" w:firstRowFirstColumn="0" w:firstRowLastColumn="0" w:lastRowFirstColumn="0" w:lastRowLastColumn="0"/>
+            <w:tcW w:w="1522" w:type="dxa"/>
+          </w:tcPr>
+          <w:p>
+            <w:r>
+              <w:rPr>
+                <w:b w:val="0"/>
+                <w:bCs w:val="0"/>
+              </w:rPr>
+              <w:t>LEFT JOIN</w:t>
+            </w:r>
+          </w:p>
+        </w:tc>
+        <w:tc>
+          <w:tcPr>
+            <w:tcW w:w="5133" w:type="dxa"/>
+          </w:tcPr>
+          <w:p>
+            <w:pPr>
+              <w:cnfStyle w:val="000000000000" w:firstRow="0" w:lastRow="0" w:firstColumn="0" w:lastColumn="0" w:oddVBand="0" w:evenVBand="0" w:oddHBand="0" w:evenHBand="0" w:firstRowFirstColumn="0" w:firstRowLastColumn="0" w:lastRowFirstColumn="0" w:lastRowLastColumn="0"/>
+            </w:pPr>
+          </w:p>
+        </w:tc>
+        <w:tc>
+          <w:tcPr>
+            <w:tcW w:w="5146" w:type="dxa"/>
+          </w:tcPr>
+          <w:p>
+            <w:pPr>
+              <w:cnfStyle w:val="000000000000" w:firstRow="0" w:lastRow="0" w:firstColumn="0" w:lastColumn="0" w:oddVBand="0" w:evenVBand="0" w:oddHBand="0" w:evenHBand="0" w:firstRowFirstColumn="0" w:firstRowLastColumn="0" w:lastRowFirstColumn="0" w:lastRowLastColumn="0"/>
+            </w:pPr>
+          </w:p>
+        </w:tc>
+      </w:tr>
+      <w:tr>
+        <w:trPr>
+          <w:cnfStyle w:val="000000100000" w:firstRow="0" w:lastRow="0" w:firstColumn="0" w:lastColumn="0" w:oddVBand="0" w:evenVBand="0" w:oddHBand="1" w:evenHBand="0" w:firstRowFirstColumn="0" w:firstRowLastColumn="0" w:lastRowFirstColumn="0" w:lastRowLastColumn="0"/>
+          <w:trHeight w:val="304"/>
+        </w:trPr>
+        <w:tc>
+          <w:tcPr>
+            <w:cnfStyle w:val="001000000000" w:firstRow="0" w:lastRow="0" w:firstColumn="1" w:lastColumn="0" w:oddVBand="0" w:evenVBand="0" w:oddHBand="0" w:evenHBand="0" w:firstRowFirstColumn="0" w:firstRowLastColumn="0" w:lastRowFirstColumn="0" w:lastRowLastColumn="0"/>
+            <w:tcW w:w="1522" w:type="dxa"/>
+          </w:tcPr>
+          <w:p>
+            <w:pPr>
+              <w:rPr>
+                <w:b w:val="0"/>
+                <w:bCs w:val="0"/>
+              </w:rPr>
+            </w:pPr>
+            <w:r>
+              <w:rPr>
+                <w:b w:val="0"/>
+                <w:bCs w:val="0"/>
+              </w:rPr>
+              <w:t>RIGHT JOIN</w:t>
+            </w:r>
+          </w:p>
+        </w:tc>
+        <w:tc>
+          <w:tcPr>
+            <w:tcW w:w="5133" w:type="dxa"/>
+          </w:tcPr>
+          <w:p>
+            <w:pPr>
+              <w:cnfStyle w:val="000000100000" w:firstRow="0" w:lastRow="0" w:firstColumn="0" w:lastColumn="0" w:oddVBand="0" w:evenVBand="0" w:oddHBand="1" w:evenHBand="0" w:firstRowFirstColumn="0" w:firstRowLastColumn="0" w:lastRowFirstColumn="0" w:lastRowLastColumn="0"/>
+            </w:pPr>
+          </w:p>
+        </w:tc>
+        <w:tc>
+          <w:tcPr>
+            <w:tcW w:w="5146" w:type="dxa"/>
+          </w:tcPr>
+          <w:p>
+            <w:pPr>
+              <w:cnfStyle w:val="000000100000" w:firstRow="0" w:lastRow="0" w:firstColumn="0" w:lastColumn="0" w:oddVBand="0" w:evenVBand="0" w:oddHBand="1" w:evenHBand="0" w:firstRowFirstColumn="0" w:firstRowLastColumn="0" w:lastRowFirstColumn="0" w:lastRowLastColumn="0"/>
+            </w:pPr>
+          </w:p>
+        </w:tc>
+      </w:tr>
+      <w:tr>
+        <w:trPr>
+          <w:trHeight w:val="316"/>
+        </w:trPr>
+        <w:tc>
+          <w:tcPr>
+            <w:cnfStyle w:val="001000000000" w:firstRow="0" w:lastRow="0" w:firstColumn="1" w:lastColumn="0" w:oddVBand="0" w:evenVBand="0" w:oddHBand="0" w:evenHBand="0" w:firstRowFirstColumn="0" w:firstRowLastColumn="0" w:lastRowFirstColumn="0" w:lastRowLastColumn="0"/>
+            <w:tcW w:w="1522" w:type="dxa"/>
+          </w:tcPr>
+          <w:p>
+            <w:pPr>
+              <w:rPr>
+                <w:b w:val="0"/>
+                <w:bCs w:val="0"/>
+              </w:rPr>
+            </w:pPr>
+            <w:r>
+              <w:rPr>
+                <w:b w:val="0"/>
+                <w:bCs w:val="0"/>
+              </w:rPr>
+              <w:t>UNION</w:t>
+            </w:r>
+          </w:p>
+        </w:tc>
+        <w:tc>
+          <w:tcPr>
+            <w:tcW w:w="5133" w:type="dxa"/>
+          </w:tcPr>
+          <w:p>
+            <w:pPr>
+              <w:cnfStyle w:val="000000000000" w:firstRow="0" w:lastRow="0" w:firstColumn="0" w:lastColumn="0" w:oddVBand="0" w:evenVBand="0" w:oddHBand="0" w:evenHBand="0" w:firstRowFirstColumn="0" w:firstRowLastColumn="0" w:lastRowFirstColumn="0" w:lastRowLastColumn="0"/>
+            </w:pPr>
+          </w:p>
+        </w:tc>
+        <w:tc>
+          <w:tcPr>
+            <w:tcW w:w="5146" w:type="dxa"/>
+          </w:tcPr>
+          <w:p>
+            <w:pPr>
+              <w:cnfStyle w:val="000000000000" w:firstRow="0" w:lastRow="0" w:firstColumn="0" w:lastColumn="0" w:oddVBand="0" w:evenVBand="0" w:oddHBand="0" w:evenHBand="0" w:firstRowFirstColumn="0" w:firstRowLastColumn="0" w:lastRowFirstColumn="0" w:lastRowLastColumn="0"/>
+            </w:pPr>
+          </w:p>
+        </w:tc>
+      </w:tr>
+      <w:tr>
+        <w:trPr>
+          <w:cnfStyle w:val="000000100000" w:firstRow="0" w:lastRow="0" w:firstColumn="0" w:lastColumn="0" w:oddVBand="0" w:evenVBand="0" w:oddHBand="1" w:evenHBand="0" w:firstRowFirstColumn="0" w:firstRowLastColumn="0" w:lastRowFirstColumn="0" w:lastRowLastColumn="0"/>
+          <w:trHeight w:val="316"/>
+        </w:trPr>
+        <w:tc>
+          <w:tcPr>
+            <w:cnfStyle w:val="001000000000" w:firstRow="0" w:lastRow="0" w:firstColumn="1" w:lastColumn="0" w:oddVBand="0" w:evenVBand="0" w:oddHBand="0" w:evenHBand="0" w:firstRowFirstColumn="0" w:firstRowLastColumn="0" w:lastRowFirstColumn="0" w:lastRowLastColumn="0"/>
+            <w:tcW w:w="1522" w:type="dxa"/>
+          </w:tcPr>
+          <w:p>
+            <w:pPr>
+              <w:rPr>
+                <w:b w:val="0"/>
+                <w:bCs w:val="0"/>
+              </w:rPr>
+            </w:pPr>
+            <w:r>
+              <w:rPr>
+                <w:b w:val="0"/>
+                <w:bCs w:val="0"/>
+              </w:rPr>
+              <w:t>UNION ALL</w:t>
+            </w:r>
+          </w:p>
+        </w:tc>
+        <w:tc>
+          <w:tcPr>
+            <w:tcW w:w="5133" w:type="dxa"/>
+          </w:tcPr>
+          <w:p>
+            <w:pPr>
+              <w:cnfStyle w:val="000000100000" w:firstRow="0" w:lastRow="0" w:firstColumn="0" w:lastColumn="0" w:oddVBand="0" w:evenVBand="0" w:oddHBand="1" w:evenHBand="0" w:firstRowFirstColumn="0" w:firstRowLastColumn="0" w:lastRowFirstColumn="0" w:lastRowLastColumn="0"/>
+            </w:pPr>
+          </w:p>
+        </w:tc>
+        <w:tc>
+          <w:tcPr>
+            <w:tcW w:w="5146" w:type="dxa"/>
+          </w:tcPr>
+          <w:p>
+            <w:pPr>
+              <w:cnfStyle w:val="000000100000" w:firstRow="0" w:lastRow="0" w:firstColumn="0" w:lastColumn="0" w:oddVBand="0" w:evenVBand="0" w:oddHBand="1" w:evenHBand="0" w:firstRowFirstColumn="0" w:firstRowLastColumn="0" w:lastRowFirstColumn="0" w:lastRowLastColumn="0"/>
+            </w:pPr>
+          </w:p>
+        </w:tc>
+      </w:tr>
+      <w:tr>
+        <w:trPr>
+          <w:trHeight w:val="316"/>
+        </w:trPr>
+        <w:tc>
+          <w:tcPr>
+            <w:cnfStyle w:val="001000000000" w:firstRow="0" w:lastRow="0" w:firstColumn="1" w:lastColumn="0" w:oddVBand="0" w:evenVBand="0" w:oddHBand="0" w:evenHBand="0" w:firstRowFirstColumn="0" w:firstRowLastColumn="0" w:lastRowFirstColumn="0" w:lastRowLastColumn="0"/>
+            <w:tcW w:w="1522" w:type="dxa"/>
+          </w:tcPr>
+          <w:p>
+            <w:pPr>
+              <w:rPr>
+                <w:b w:val="0"/>
+                <w:bCs w:val="0"/>
+              </w:rPr>
+            </w:pPr>
+            <w:r>
+              <w:rPr>
+                <w:b w:val="0"/>
+                <w:bCs w:val="0"/>
+              </w:rPr>
+              <w:t>AS</w:t>
+            </w:r>
+          </w:p>
+        </w:tc>
+        <w:tc>
+          <w:tcPr>
+            <w:tcW w:w="5133" w:type="dxa"/>
+          </w:tcPr>
+          <w:p>
+            <w:pPr>
+              <w:cnfStyle w:val="000000000000" w:firstRow="0" w:lastRow="0" w:firstColumn="0" w:lastColumn="0" w:oddVBand="0" w:evenVBand="0" w:oddHBand="0" w:evenHBand="0" w:firstRowFirstColumn="0" w:firstRowLastColumn="0" w:lastRowFirstColumn="0" w:lastRowLastColumn="0"/>
+            </w:pPr>
+          </w:p>
+        </w:tc>
+        <w:tc>
+          <w:tcPr>
+            <w:tcW w:w="5146" w:type="dxa"/>
+          </w:tcPr>
+          <w:p>
+            <w:pPr>
+              <w:cnfStyle w:val="000000000000" w:firstRow="0" w:lastRow="0" w:firstColumn="0" w:lastColumn="0" w:oddVBand="0" w:evenVBand="0" w:oddHBand="0" w:evenHBand="0" w:firstRowFirstColumn="0" w:firstRowLastColumn="0" w:lastRowFirstColumn="0" w:lastRowLastColumn="0"/>
+            </w:pPr>
+          </w:p>
+        </w:tc>
+      </w:tr>
+      <w:tr>
+        <w:trPr>
+          <w:cnfStyle w:val="000000100000" w:firstRow="0" w:lastRow="0" w:firstColumn="0" w:lastColumn="0" w:oddVBand="0" w:evenVBand="0" w:oddHBand="1" w:evenHBand="0" w:firstRowFirstColumn="0" w:firstRowLastColumn="0" w:lastRowFirstColumn="0" w:lastRowLastColumn="0"/>
+          <w:trHeight w:val="304"/>
+        </w:trPr>
+        <w:tc>
+          <w:tcPr>
+            <w:cnfStyle w:val="001000000000" w:firstRow="0" w:lastRow="0" w:firstColumn="1" w:lastColumn="0" w:oddVBand="0" w:evenVBand="0" w:oddHBand="0" w:evenHBand="0" w:firstRowFirstColumn="0" w:firstRowLastColumn="0" w:lastRowFirstColumn="0" w:lastRowLastColumn="0"/>
+            <w:tcW w:w="1522" w:type="dxa"/>
+          </w:tcPr>
+          <w:p>
+            <w:pPr>
+              <w:rPr>
+                <w:b w:val="0"/>
+                <w:bCs w:val="0"/>
+              </w:rPr>
+            </w:pPr>
+          </w:p>
+        </w:tc>
+        <w:tc>
+          <w:tcPr>
+            <w:tcW w:w="5133" w:type="dxa"/>
+          </w:tcPr>
+          <w:p>
+            <w:pPr>
+              <w:cnfStyle w:val="000000100000" w:firstRow="0" w:lastRow="0" w:firstColumn="0" w:lastColumn="0" w:oddVBand="0" w:evenVBand="0" w:oddHBand="1" w:evenHBand="0" w:firstRowFirstColumn="0" w:firstRowLastColumn="0" w:lastRowFirstColumn="0" w:lastRowLastColumn="0"/>
+            </w:pPr>
+          </w:p>
+        </w:tc>
+        <w:tc>
+          <w:tcPr>
+            <w:tcW w:w="5146" w:type="dxa"/>
+          </w:tcPr>
+          <w:p>
+            <w:pPr>
+              <w:cnfStyle w:val="000000100000" w:firstRow="0" w:lastRow="0" w:firstColumn="0" w:lastColumn="0" w:oddVBand="0" w:evenVBand="0" w:oddHBand="1" w:evenHBand="0" w:firstRowFirstColumn="0" w:firstRowLastColumn="0" w:lastRowFirstColumn="0" w:lastRowLastColumn="0"/>
+            </w:pPr>
+          </w:p>
+        </w:tc>
+      </w:tr>
+      <w:tr>
+        <w:trPr>
+          <w:trHeight w:val="316"/>
+        </w:trPr>
+        <w:tc>
+          <w:tcPr>
+            <w:cnfStyle w:val="001000000000" w:firstRow="0" w:lastRow="0" w:firstColumn="1" w:lastColumn="0" w:oddVBand="0" w:evenVBand="0" w:oddHBand="0" w:evenHBand="0" w:firstRowFirstColumn="0" w:firstRowLastColumn="0" w:lastRowFirstColumn="0" w:lastRowLastColumn="0"/>
+            <w:tcW w:w="1522" w:type="dxa"/>
+          </w:tcPr>
+          <w:p>
+            <w:pPr>
+              <w:rPr>
+                <w:b w:val="0"/>
+                <w:bCs w:val="0"/>
+              </w:rPr>
+            </w:pPr>
+          </w:p>
+        </w:tc>
+        <w:tc>
+          <w:tcPr>
+            <w:tcW w:w="5133" w:type="dxa"/>
+          </w:tcPr>
+          <w:p>
+            <w:pPr>
+              <w:cnfStyle w:val="000000000000" w:firstRow="0" w:lastRow="0" w:firstColumn="0" w:lastColumn="0" w:oddVBand="0" w:evenVBand="0" w:oddHBand="0" w:evenHBand="0" w:firstRowFirstColumn="0" w:firstRowLastColumn="0" w:lastRowFirstColumn="0" w:lastRowLastColumn="0"/>
+            </w:pPr>
+          </w:p>
+        </w:tc>
+        <w:tc>
+          <w:tcPr>
+            <w:tcW w:w="5146" w:type="dxa"/>
+          </w:tcPr>
+          <w:p>
+            <w:pPr>
+              <w:cnfStyle w:val="000000000000" w:firstRow="0" w:lastRow="0" w:firstColumn="0" w:lastColumn="0" w:oddVBand="0" w:evenVBand="0" w:oddHBand="0" w:evenHBand="0" w:firstRowFirstColumn="0" w:firstRowLastColumn="0" w:lastRowFirstColumn="0" w:lastRowLastColumn="0"/>
+            </w:pPr>
+          </w:p>
+        </w:tc>
+      </w:tr>
+    </w:tbl>
+    <w:p>
+      <w:pPr>
+        <w:rPr>
+          <w:b/>
+          <w:bCs/>
+          <w:sz w:val="28"/>
+          <w:szCs w:val="28"/>
+          <w:u w:val="single"/>
+        </w:rPr>
+      </w:pPr>
+    </w:p>
+    <w:p>
+      <w:pPr>
+        <w:rPr>
+          <w:b/>
+          <w:bCs/>
+          <w:sz w:val="32"/>
+          <w:szCs w:val="32"/>
+          <w:u w:val="single"/>
+        </w:rPr>
+      </w:pPr>
+    </w:p>
+    <w:p>
+      <w:pPr>
+        <w:rPr>
+          <w:sz w:val="28"/>
+          <w:szCs w:val="28"/>
+        </w:rPr>
+      </w:pPr>
+    </w:p>
+    <w:p>
+      <w:pPr>
+        <w:rPr>
+          <w:sz w:val="28"/>
+          <w:szCs w:val="28"/>
+        </w:rPr>
+      </w:pPr>
     </w:p>
     <w:sectPr>
       <w:pgSz w:w="12240" w:h="15840"/>
@@ -61,22 +1946,255 @@
 </w:document>
 </file>
 
+<file path=word/numbering.xml><?xml version="1.0" encoding="utf-8"?>
+<w:numbering xmlns:wpc="http://schemas.microsoft.com/office/word/2010/wordprocessingCanvas" xmlns:cx="http://schemas.microsoft.com/office/drawing/2014/chartex" xmlns:cx1="http://schemas.microsoft.com/office/drawing/2015/9/8/chartex" xmlns:cx2="http://schemas.microsoft.com/office/drawing/2015/10/21/chartex" xmlns:cx3="http://schemas.microsoft.com/office/drawing/2016/5/9/chartex" xmlns:cx4="http://schemas.microsoft.com/office/drawing/2016/5/10/chartex" xmlns:cx5="http://schemas.microsoft.com/office/drawing/2016/5/11/chartex" xmlns:cx6="http://schemas.microsoft.com/office/drawing/2016/5/12/chartex" xmlns:cx7="http://schemas.microsoft.com/office/drawing/2016/5/13/chartex" xmlns:cx8="http://schemas.microsoft.com/office/drawing/2016/5/14/chartex" xmlns:mc="http://schemas.openxmlformats.org/markup-compatibility/2006" xmlns:aink="http://schemas.microsoft.com/office/drawing/2016/ink" xmlns:am3d="http://schemas.microsoft.com/office/drawing/2017/model3d" xmlns:o="urn:schemas-microsoft-com:office:office" xmlns:oel="http://schemas.microsoft.com/office/2019/extlst" xmlns:r="http://schemas.openxmlformats.org/officeDocument/2006/relationships" xmlns:m="http://schemas.openxmlformats.org/officeDocument/2006/math" xmlns:v="urn:schemas-microsoft-com:vml" xmlns:wp14="http://schemas.microsoft.com/office/word/2010/wordprocessingDrawing" xmlns:wp="http://schemas.openxmlformats.org/drawingml/2006/wordprocessingDrawing" xmlns:w10="urn:schemas-microsoft-com:office:word" xmlns:w="http://schemas.openxmlformats.org/wordprocessingml/2006/main" xmlns:w14="http://schemas.microsoft.com/office/word/2010/wordml" xmlns:w15="http://schemas.microsoft.com/office/word/2012/wordml" xmlns:w16cex="http://schemas.microsoft.com/office/word/2018/wordml/cex" xmlns:w16cid="http://schemas.microsoft.com/office/word/2016/wordml/cid" xmlns:w16="http://schemas.microsoft.com/office/word/2018/wordml" xmlns:w16du="http://schemas.microsoft.com/office/word/2023/wordml/word16du" xmlns:w16sdtdh="http://schemas.microsoft.com/office/word/2020/wordml/sdtdatahash" xmlns:w16se="http://schemas.microsoft.com/office/word/2015/wordml/symex" xmlns:wpg="http://schemas.microsoft.com/office/word/2010/wordprocessingGroup" xmlns:wpi="http://schemas.microsoft.com/office/word/2010/wordprocessingInk" xmlns:wne="http://schemas.microsoft.com/office/word/2006/wordml" xmlns:wps="http://schemas.microsoft.com/office/word/2010/wordprocessingShape" mc:Ignorable="w14 w15 w16se w16cid w16 w16cex w16sdtdh w16du wp14">
+  <w:abstractNum w:abstractNumId="0" w15:restartNumberingAfterBreak="0">
+    <w:nsid w:val="0FC531EB"/>
+    <w:multiLevelType w:val="hybridMultilevel"/>
+    <w:tmpl w:val="112ACBAE"/>
+    <w:lvl w:ilvl="0" w:tplc="623E6820">
+      <w:start w:val="5"/>
+      <w:numFmt w:val="bullet"/>
+      <w:lvlText w:val="-"/>
+      <w:lvlJc w:val="left"/>
+      <w:pPr>
+        <w:ind w:left="720" w:hanging="360"/>
+      </w:pPr>
+      <w:rPr>
+        <w:rFonts w:ascii="Aptos" w:eastAsiaTheme="minorEastAsia" w:hAnsi="Aptos" w:cstheme="minorBidi" w:hint="default"/>
+      </w:rPr>
+    </w:lvl>
+    <w:lvl w:ilvl="1" w:tplc="04090003" w:tentative="1">
+      <w:start w:val="1"/>
+      <w:numFmt w:val="bullet"/>
+      <w:lvlText w:val="o"/>
+      <w:lvlJc w:val="left"/>
+      <w:pPr>
+        <w:ind w:left="1440" w:hanging="360"/>
+      </w:pPr>
+      <w:rPr>
+        <w:rFonts w:ascii="Courier New" w:hAnsi="Courier New" w:cs="Courier New" w:hint="default"/>
+      </w:rPr>
+    </w:lvl>
+    <w:lvl w:ilvl="2" w:tplc="04090005" w:tentative="1">
+      <w:start w:val="1"/>
+      <w:numFmt w:val="bullet"/>
+      <w:lvlText w:val=""/>
+      <w:lvlJc w:val="left"/>
+      <w:pPr>
+        <w:ind w:left="2160" w:hanging="360"/>
+      </w:pPr>
+      <w:rPr>
+        <w:rFonts w:ascii="Wingdings" w:hAnsi="Wingdings" w:hint="default"/>
+      </w:rPr>
+    </w:lvl>
+    <w:lvl w:ilvl="3" w:tplc="04090001" w:tentative="1">
+      <w:start w:val="1"/>
+      <w:numFmt w:val="bullet"/>
+      <w:lvlText w:val=""/>
+      <w:lvlJc w:val="left"/>
+      <w:pPr>
+        <w:ind w:left="2880" w:hanging="360"/>
+      </w:pPr>
+      <w:rPr>
+        <w:rFonts w:ascii="Symbol" w:hAnsi="Symbol" w:hint="default"/>
+      </w:rPr>
+    </w:lvl>
+    <w:lvl w:ilvl="4" w:tplc="04090003" w:tentative="1">
+      <w:start w:val="1"/>
+      <w:numFmt w:val="bullet"/>
+      <w:lvlText w:val="o"/>
+      <w:lvlJc w:val="left"/>
+      <w:pPr>
+        <w:ind w:left="3600" w:hanging="360"/>
+      </w:pPr>
+      <w:rPr>
+        <w:rFonts w:ascii="Courier New" w:hAnsi="Courier New" w:cs="Courier New" w:hint="default"/>
+      </w:rPr>
+    </w:lvl>
+    <w:lvl w:ilvl="5" w:tplc="04090005" w:tentative="1">
+      <w:start w:val="1"/>
+      <w:numFmt w:val="bullet"/>
+      <w:lvlText w:val=""/>
+      <w:lvlJc w:val="left"/>
+      <w:pPr>
+        <w:ind w:left="4320" w:hanging="360"/>
+      </w:pPr>
+      <w:rPr>
+        <w:rFonts w:ascii="Wingdings" w:hAnsi="Wingdings" w:hint="default"/>
+      </w:rPr>
+    </w:lvl>
+    <w:lvl w:ilvl="6" w:tplc="04090001" w:tentative="1">
+      <w:start w:val="1"/>
+      <w:numFmt w:val="bullet"/>
+      <w:lvlText w:val=""/>
+      <w:lvlJc w:val="left"/>
+      <w:pPr>
+        <w:ind w:left="5040" w:hanging="360"/>
+      </w:pPr>
+      <w:rPr>
+        <w:rFonts w:ascii="Symbol" w:hAnsi="Symbol" w:hint="default"/>
+      </w:rPr>
+    </w:lvl>
+    <w:lvl w:ilvl="7" w:tplc="04090003" w:tentative="1">
+      <w:start w:val="1"/>
+      <w:numFmt w:val="bullet"/>
+      <w:lvlText w:val="o"/>
+      <w:lvlJc w:val="left"/>
+      <w:pPr>
+        <w:ind w:left="5760" w:hanging="360"/>
+      </w:pPr>
+      <w:rPr>
+        <w:rFonts w:ascii="Courier New" w:hAnsi="Courier New" w:cs="Courier New" w:hint="default"/>
+      </w:rPr>
+    </w:lvl>
+    <w:lvl w:ilvl="8" w:tplc="04090005" w:tentative="1">
+      <w:start w:val="1"/>
+      <w:numFmt w:val="bullet"/>
+      <w:lvlText w:val=""/>
+      <w:lvlJc w:val="left"/>
+      <w:pPr>
+        <w:ind w:left="6480" w:hanging="360"/>
+      </w:pPr>
+      <w:rPr>
+        <w:rFonts w:ascii="Wingdings" w:hAnsi="Wingdings" w:hint="default"/>
+      </w:rPr>
+    </w:lvl>
+  </w:abstractNum>
+  <w:abstractNum w:abstractNumId="1" w15:restartNumberingAfterBreak="0">
+    <w:nsid w:val="5B6A41E6"/>
+    <w:multiLevelType w:val="hybridMultilevel"/>
+    <w:tmpl w:val="5DFE42BA"/>
+    <w:lvl w:ilvl="0" w:tplc="9670DC6A">
+      <w:start w:val="5"/>
+      <w:numFmt w:val="bullet"/>
+      <w:lvlText w:val="-"/>
+      <w:lvlJc w:val="left"/>
+      <w:pPr>
+        <w:ind w:left="720" w:hanging="360"/>
+      </w:pPr>
+      <w:rPr>
+        <w:rFonts w:ascii="Aptos" w:eastAsiaTheme="minorEastAsia" w:hAnsi="Aptos" w:cstheme="minorBidi" w:hint="default"/>
+      </w:rPr>
+    </w:lvl>
+    <w:lvl w:ilvl="1" w:tplc="04090003" w:tentative="1">
+      <w:start w:val="1"/>
+      <w:numFmt w:val="bullet"/>
+      <w:lvlText w:val="o"/>
+      <w:lvlJc w:val="left"/>
+      <w:pPr>
+        <w:ind w:left="1440" w:hanging="360"/>
+      </w:pPr>
+      <w:rPr>
+        <w:rFonts w:ascii="Courier New" w:hAnsi="Courier New" w:cs="Courier New" w:hint="default"/>
+      </w:rPr>
+    </w:lvl>
+    <w:lvl w:ilvl="2" w:tplc="04090005" w:tentative="1">
+      <w:start w:val="1"/>
+      <w:numFmt w:val="bullet"/>
+      <w:lvlText w:val=""/>
+      <w:lvlJc w:val="left"/>
+      <w:pPr>
+        <w:ind w:left="2160" w:hanging="360"/>
+      </w:pPr>
+      <w:rPr>
+        <w:rFonts w:ascii="Wingdings" w:hAnsi="Wingdings" w:hint="default"/>
+      </w:rPr>
+    </w:lvl>
+    <w:lvl w:ilvl="3" w:tplc="04090001" w:tentative="1">
+      <w:start w:val="1"/>
+      <w:numFmt w:val="bullet"/>
+      <w:lvlText w:val=""/>
+      <w:lvlJc w:val="left"/>
+      <w:pPr>
+        <w:ind w:left="2880" w:hanging="360"/>
+      </w:pPr>
+      <w:rPr>
+        <w:rFonts w:ascii="Symbol" w:hAnsi="Symbol" w:hint="default"/>
+      </w:rPr>
+    </w:lvl>
+    <w:lvl w:ilvl="4" w:tplc="04090003" w:tentative="1">
+      <w:start w:val="1"/>
+      <w:numFmt w:val="bullet"/>
+      <w:lvlText w:val="o"/>
+      <w:lvlJc w:val="left"/>
+      <w:pPr>
+        <w:ind w:left="3600" w:hanging="360"/>
+      </w:pPr>
+      <w:rPr>
+        <w:rFonts w:ascii="Courier New" w:hAnsi="Courier New" w:cs="Courier New" w:hint="default"/>
+      </w:rPr>
+    </w:lvl>
+    <w:lvl w:ilvl="5" w:tplc="04090005" w:tentative="1">
+      <w:start w:val="1"/>
+      <w:numFmt w:val="bullet"/>
+      <w:lvlText w:val=""/>
+      <w:lvlJc w:val="left"/>
+      <w:pPr>
+        <w:ind w:left="4320" w:hanging="360"/>
+      </w:pPr>
+      <w:rPr>
+        <w:rFonts w:ascii="Wingdings" w:hAnsi="Wingdings" w:hint="default"/>
+      </w:rPr>
+    </w:lvl>
+    <w:lvl w:ilvl="6" w:tplc="04090001" w:tentative="1">
+      <w:start w:val="1"/>
+      <w:numFmt w:val="bullet"/>
+      <w:lvlText w:val=""/>
+      <w:lvlJc w:val="left"/>
+      <w:pPr>
+        <w:ind w:left="5040" w:hanging="360"/>
+      </w:pPr>
+      <w:rPr>
+        <w:rFonts w:ascii="Symbol" w:hAnsi="Symbol" w:hint="default"/>
+      </w:rPr>
+    </w:lvl>
+    <w:lvl w:ilvl="7" w:tplc="04090003" w:tentative="1">
+      <w:start w:val="1"/>
+      <w:numFmt w:val="bullet"/>
+      <w:lvlText w:val="o"/>
+      <w:lvlJc w:val="left"/>
+      <w:pPr>
+        <w:ind w:left="5760" w:hanging="360"/>
+      </w:pPr>
+      <w:rPr>
+        <w:rFonts w:ascii="Courier New" w:hAnsi="Courier New" w:cs="Courier New" w:hint="default"/>
+      </w:rPr>
+    </w:lvl>
+    <w:lvl w:ilvl="8" w:tplc="04090005" w:tentative="1">
+      <w:start w:val="1"/>
+      <w:numFmt w:val="bullet"/>
+      <w:lvlText w:val=""/>
+      <w:lvlJc w:val="left"/>
+      <w:pPr>
+        <w:ind w:left="6480" w:hanging="360"/>
+      </w:pPr>
+      <w:rPr>
+        <w:rFonts w:ascii="Wingdings" w:hAnsi="Wingdings" w:hint="default"/>
+      </w:rPr>
+    </w:lvl>
+  </w:abstractNum>
+  <w:num w:numId="1" w16cid:durableId="1152259097">
+    <w:abstractNumId w:val="0"/>
+  </w:num>
+  <w:num w:numId="2" w16cid:durableId="638849840">
+    <w:abstractNumId w:val="1"/>
+  </w:num>
+</w:numbering>
+</file>
+
 <file path=word/styles.xml><?xml version="1.0" encoding="utf-8"?>
 <w:styles xmlns:mc="http://schemas.openxmlformats.org/markup-compatibility/2006" xmlns:r="http://schemas.openxmlformats.org/officeDocument/2006/relationships" xmlns:w="http://schemas.openxmlformats.org/wordprocessingml/2006/main" xmlns:w14="http://schemas.microsoft.com/office/word/2010/wordml" xmlns:w15="http://schemas.microsoft.com/office/word/2012/wordml" xmlns:w16cex="http://schemas.microsoft.com/office/word/2018/wordml/cex" xmlns:w16cid="http://schemas.microsoft.com/office/word/2016/wordml/cid" xmlns:w16="http://schemas.microsoft.com/office/word/2018/wordml" xmlns:w16du="http://schemas.microsoft.com/office/word/2023/wordml/word16du" xmlns:w16sdtdh="http://schemas.microsoft.com/office/word/2020/wordml/sdtdatahash" xmlns:w16se="http://schemas.microsoft.com/office/word/2015/wordml/symex" mc:Ignorable="w14 w15 w16se w16cid w16 w16cex w16sdtdh w16du">
   <w:docDefaults>
     <w:rPrDefault>
       <w:rPr>
-        <w:rFonts w:asciiTheme="minorHAnsi" w:eastAsiaTheme="minorHAnsi" w:hAnsiTheme="minorHAnsi" w:cstheme="minorBidi"/>
-        <w:kern w:val="2"/>
-        <w:sz w:val="24"/>
-        <w:szCs w:val="24"/>
+        <w:rFonts w:asciiTheme="minorHAnsi" w:eastAsiaTheme="minorEastAsia" w:hAnsiTheme="minorHAnsi" w:cstheme="minorBidi"/>
         <w:lang w:val="en-US" w:eastAsia="en-US" w:bidi="ar-SA"/>
-        <w14:ligatures w14:val="standardContextual"/>
       </w:rPr>
     </w:rPrDefault>
     <w:pPrDefault>
       <w:pPr>
-        <w:spacing w:after="160" w:line="278" w:lineRule="auto"/>
+        <w:spacing w:after="120" w:line="264" w:lineRule="auto"/>
       </w:pPr>
     </w:pPrDefault>
   </w:docDefaults>
@@ -461,6 +2579,7 @@
   <w:style w:type="paragraph" w:default="1" w:styleId="Normal">
     <w:name w:val="Normal"/>
     <w:qFormat/>
+    <w:rsid w:val="0062687C"/>
   </w:style>
   <w:style w:type="paragraph" w:styleId="Heading1">
     <w:name w:val="heading 1"/>
@@ -469,18 +2588,18 @@
     <w:link w:val="Heading1Char"/>
     <w:uiPriority w:val="9"/>
     <w:qFormat/>
-    <w:rsid w:val="00624CEC"/>
+    <w:rsid w:val="005B5FCA"/>
     <w:pPr>
       <w:keepNext/>
       <w:keepLines/>
-      <w:spacing w:before="360" w:after="80"/>
+      <w:spacing w:before="320" w:after="0" w:line="240" w:lineRule="auto"/>
       <w:outlineLvl w:val="0"/>
     </w:pPr>
     <w:rPr>
       <w:rFonts w:asciiTheme="majorHAnsi" w:eastAsiaTheme="majorEastAsia" w:hAnsiTheme="majorHAnsi" w:cstheme="majorBidi"/>
-      <w:color w:val="0F4761" w:themeColor="accent1" w:themeShade="BF"/>
-      <w:sz w:val="40"/>
-      <w:szCs w:val="40"/>
+      <w:color w:val="A5A5A5" w:themeColor="accent1" w:themeShade="BF"/>
+      <w:sz w:val="32"/>
+      <w:szCs w:val="32"/>
     </w:rPr>
   </w:style>
   <w:style w:type="paragraph" w:styleId="Heading2">
@@ -492,18 +2611,18 @@
     <w:semiHidden/>
     <w:unhideWhenUsed/>
     <w:qFormat/>
-    <w:rsid w:val="00624CEC"/>
+    <w:rsid w:val="005B5FCA"/>
     <w:pPr>
       <w:keepNext/>
       <w:keepLines/>
-      <w:spacing w:before="160" w:after="80"/>
+      <w:spacing w:before="80" w:after="0" w:line="240" w:lineRule="auto"/>
       <w:outlineLvl w:val="1"/>
     </w:pPr>
     <w:rPr>
       <w:rFonts w:asciiTheme="majorHAnsi" w:eastAsiaTheme="majorEastAsia" w:hAnsiTheme="majorHAnsi" w:cstheme="majorBidi"/>
-      <w:color w:val="0F4761" w:themeColor="accent1" w:themeShade="BF"/>
-      <w:sz w:val="32"/>
-      <w:szCs w:val="32"/>
+      <w:color w:val="404040" w:themeColor="text1" w:themeTint="BF"/>
+      <w:sz w:val="28"/>
+      <w:szCs w:val="28"/>
     </w:rPr>
   </w:style>
   <w:style w:type="paragraph" w:styleId="Heading3">
@@ -515,18 +2634,18 @@
     <w:semiHidden/>
     <w:unhideWhenUsed/>
     <w:qFormat/>
-    <w:rsid w:val="00624CEC"/>
+    <w:rsid w:val="005B5FCA"/>
     <w:pPr>
       <w:keepNext/>
       <w:keepLines/>
-      <w:spacing w:before="160" w:after="80"/>
+      <w:spacing w:before="40" w:after="0" w:line="240" w:lineRule="auto"/>
       <w:outlineLvl w:val="2"/>
     </w:pPr>
     <w:rPr>
-      <w:rFonts w:eastAsiaTheme="majorEastAsia" w:cstheme="majorBidi"/>
-      <w:color w:val="0F4761" w:themeColor="accent1" w:themeShade="BF"/>
-      <w:sz w:val="28"/>
-      <w:szCs w:val="28"/>
+      <w:rFonts w:asciiTheme="majorHAnsi" w:eastAsiaTheme="majorEastAsia" w:hAnsiTheme="majorHAnsi" w:cstheme="majorBidi"/>
+      <w:color w:val="000000" w:themeColor="text2"/>
+      <w:sz w:val="24"/>
+      <w:szCs w:val="24"/>
     </w:rPr>
   </w:style>
   <w:style w:type="paragraph" w:styleId="Heading4">
@@ -538,18 +2657,17 @@
     <w:semiHidden/>
     <w:unhideWhenUsed/>
     <w:qFormat/>
-    <w:rsid w:val="00624CEC"/>
+    <w:rsid w:val="005B5FCA"/>
     <w:pPr>
       <w:keepNext/>
       <w:keepLines/>
-      <w:spacing w:before="80" w:after="40"/>
+      <w:spacing w:before="40" w:after="0"/>
       <w:outlineLvl w:val="3"/>
     </w:pPr>
     <w:rPr>
-      <w:rFonts w:eastAsiaTheme="majorEastAsia" w:cstheme="majorBidi"/>
-      <w:i/>
-      <w:iCs/>
-      <w:color w:val="0F4761" w:themeColor="accent1" w:themeShade="BF"/>
+      <w:rFonts w:asciiTheme="majorHAnsi" w:eastAsiaTheme="majorEastAsia" w:hAnsiTheme="majorHAnsi" w:cstheme="majorBidi"/>
+      <w:sz w:val="22"/>
+      <w:szCs w:val="22"/>
     </w:rPr>
   </w:style>
   <w:style w:type="paragraph" w:styleId="Heading5">
@@ -561,16 +2679,18 @@
     <w:semiHidden/>
     <w:unhideWhenUsed/>
     <w:qFormat/>
-    <w:rsid w:val="00624CEC"/>
+    <w:rsid w:val="005B5FCA"/>
     <w:pPr>
       <w:keepNext/>
       <w:keepLines/>
-      <w:spacing w:before="80" w:after="40"/>
+      <w:spacing w:before="40" w:after="0"/>
       <w:outlineLvl w:val="4"/>
     </w:pPr>
     <w:rPr>
-      <w:rFonts w:eastAsiaTheme="majorEastAsia" w:cstheme="majorBidi"/>
-      <w:color w:val="0F4761" w:themeColor="accent1" w:themeShade="BF"/>
+      <w:rFonts w:asciiTheme="majorHAnsi" w:eastAsiaTheme="majorEastAsia" w:hAnsiTheme="majorHAnsi" w:cstheme="majorBidi"/>
+      <w:color w:val="000000" w:themeColor="text2"/>
+      <w:sz w:val="22"/>
+      <w:szCs w:val="22"/>
     </w:rPr>
   </w:style>
   <w:style w:type="paragraph" w:styleId="Heading6">
@@ -582,7 +2702,7 @@
     <w:semiHidden/>
     <w:unhideWhenUsed/>
     <w:qFormat/>
-    <w:rsid w:val="00624CEC"/>
+    <w:rsid w:val="005B5FCA"/>
     <w:pPr>
       <w:keepNext/>
       <w:keepLines/>
@@ -590,10 +2710,12 @@
       <w:outlineLvl w:val="5"/>
     </w:pPr>
     <w:rPr>
-      <w:rFonts w:eastAsiaTheme="majorEastAsia" w:cstheme="majorBidi"/>
+      <w:rFonts w:asciiTheme="majorHAnsi" w:eastAsiaTheme="majorEastAsia" w:hAnsiTheme="majorHAnsi" w:cstheme="majorBidi"/>
       <w:i/>
       <w:iCs/>
-      <w:color w:val="595959" w:themeColor="text1" w:themeTint="A6"/>
+      <w:color w:val="000000" w:themeColor="text2"/>
+      <w:sz w:val="21"/>
+      <w:szCs w:val="21"/>
     </w:rPr>
   </w:style>
   <w:style w:type="paragraph" w:styleId="Heading7">
@@ -605,7 +2727,7 @@
     <w:semiHidden/>
     <w:unhideWhenUsed/>
     <w:qFormat/>
-    <w:rsid w:val="00624CEC"/>
+    <w:rsid w:val="005B5FCA"/>
     <w:pPr>
       <w:keepNext/>
       <w:keepLines/>
@@ -613,8 +2735,12 @@
       <w:outlineLvl w:val="6"/>
     </w:pPr>
     <w:rPr>
-      <w:rFonts w:eastAsiaTheme="majorEastAsia" w:cstheme="majorBidi"/>
-      <w:color w:val="595959" w:themeColor="text1" w:themeTint="A6"/>
+      <w:rFonts w:asciiTheme="majorHAnsi" w:eastAsiaTheme="majorEastAsia" w:hAnsiTheme="majorHAnsi" w:cstheme="majorBidi"/>
+      <w:i/>
+      <w:iCs/>
+      <w:color w:val="6E6E6E" w:themeColor="accent1" w:themeShade="80"/>
+      <w:sz w:val="21"/>
+      <w:szCs w:val="21"/>
     </w:rPr>
   </w:style>
   <w:style w:type="paragraph" w:styleId="Heading8">
@@ -626,18 +2752,18 @@
     <w:semiHidden/>
     <w:unhideWhenUsed/>
     <w:qFormat/>
-    <w:rsid w:val="00624CEC"/>
+    <w:rsid w:val="005B5FCA"/>
     <w:pPr>
       <w:keepNext/>
       <w:keepLines/>
-      <w:spacing w:after="0"/>
+      <w:spacing w:before="40" w:after="0"/>
       <w:outlineLvl w:val="7"/>
     </w:pPr>
     <w:rPr>
-      <w:rFonts w:eastAsiaTheme="majorEastAsia" w:cstheme="majorBidi"/>
-      <w:i/>
-      <w:iCs/>
-      <w:color w:val="272727" w:themeColor="text1" w:themeTint="D8"/>
+      <w:rFonts w:asciiTheme="majorHAnsi" w:eastAsiaTheme="majorEastAsia" w:hAnsiTheme="majorHAnsi" w:cstheme="majorBidi"/>
+      <w:b/>
+      <w:bCs/>
+      <w:color w:val="000000" w:themeColor="text2"/>
     </w:rPr>
   </w:style>
   <w:style w:type="paragraph" w:styleId="Heading9">
@@ -649,16 +2775,20 @@
     <w:semiHidden/>
     <w:unhideWhenUsed/>
     <w:qFormat/>
-    <w:rsid w:val="00624CEC"/>
+    <w:rsid w:val="005B5FCA"/>
     <w:pPr>
       <w:keepNext/>
       <w:keepLines/>
-      <w:spacing w:after="0"/>
+      <w:spacing w:before="40" w:after="0"/>
       <w:outlineLvl w:val="8"/>
     </w:pPr>
     <w:rPr>
-      <w:rFonts w:eastAsiaTheme="majorEastAsia" w:cstheme="majorBidi"/>
-      <w:color w:val="272727" w:themeColor="text1" w:themeTint="D8"/>
+      <w:rFonts w:asciiTheme="majorHAnsi" w:eastAsiaTheme="majorEastAsia" w:hAnsiTheme="majorHAnsi" w:cstheme="majorBidi"/>
+      <w:b/>
+      <w:bCs/>
+      <w:i/>
+      <w:iCs/>
+      <w:color w:val="000000" w:themeColor="text2"/>
     </w:rPr>
   </w:style>
   <w:style w:type="character" w:default="1" w:styleId="DefaultParagraphFont">
@@ -693,12 +2823,12 @@
     <w:basedOn w:val="DefaultParagraphFont"/>
     <w:link w:val="Heading1"/>
     <w:uiPriority w:val="9"/>
-    <w:rsid w:val="00624CEC"/>
+    <w:rsid w:val="005B5FCA"/>
     <w:rPr>
       <w:rFonts w:asciiTheme="majorHAnsi" w:eastAsiaTheme="majorEastAsia" w:hAnsiTheme="majorHAnsi" w:cstheme="majorBidi"/>
-      <w:color w:val="0F4761" w:themeColor="accent1" w:themeShade="BF"/>
-      <w:sz w:val="40"/>
-      <w:szCs w:val="40"/>
+      <w:color w:val="A5A5A5" w:themeColor="accent1" w:themeShade="BF"/>
+      <w:sz w:val="32"/>
+      <w:szCs w:val="32"/>
     </w:rPr>
   </w:style>
   <w:style w:type="character" w:customStyle="1" w:styleId="Heading2Char">
@@ -707,12 +2837,12 @@
     <w:link w:val="Heading2"/>
     <w:uiPriority w:val="9"/>
     <w:semiHidden/>
-    <w:rsid w:val="00624CEC"/>
+    <w:rsid w:val="005B5FCA"/>
     <w:rPr>
       <w:rFonts w:asciiTheme="majorHAnsi" w:eastAsiaTheme="majorEastAsia" w:hAnsiTheme="majorHAnsi" w:cstheme="majorBidi"/>
-      <w:color w:val="0F4761" w:themeColor="accent1" w:themeShade="BF"/>
-      <w:sz w:val="32"/>
-      <w:szCs w:val="32"/>
+      <w:color w:val="404040" w:themeColor="text1" w:themeTint="BF"/>
+      <w:sz w:val="28"/>
+      <w:szCs w:val="28"/>
     </w:rPr>
   </w:style>
   <w:style w:type="character" w:customStyle="1" w:styleId="Heading3Char">
@@ -721,12 +2851,12 @@
     <w:link w:val="Heading3"/>
     <w:uiPriority w:val="9"/>
     <w:semiHidden/>
-    <w:rsid w:val="00624CEC"/>
+    <w:rsid w:val="005B5FCA"/>
     <w:rPr>
-      <w:rFonts w:eastAsiaTheme="majorEastAsia" w:cstheme="majorBidi"/>
-      <w:color w:val="0F4761" w:themeColor="accent1" w:themeShade="BF"/>
-      <w:sz w:val="28"/>
-      <w:szCs w:val="28"/>
+      <w:rFonts w:asciiTheme="majorHAnsi" w:eastAsiaTheme="majorEastAsia" w:hAnsiTheme="majorHAnsi" w:cstheme="majorBidi"/>
+      <w:color w:val="000000" w:themeColor="text2"/>
+      <w:sz w:val="24"/>
+      <w:szCs w:val="24"/>
     </w:rPr>
   </w:style>
   <w:style w:type="character" w:customStyle="1" w:styleId="Heading4Char">
@@ -735,12 +2865,11 @@
     <w:link w:val="Heading4"/>
     <w:uiPriority w:val="9"/>
     <w:semiHidden/>
-    <w:rsid w:val="00624CEC"/>
+    <w:rsid w:val="005B5FCA"/>
     <w:rPr>
-      <w:rFonts w:eastAsiaTheme="majorEastAsia" w:cstheme="majorBidi"/>
-      <w:i/>
-      <w:iCs/>
-      <w:color w:val="0F4761" w:themeColor="accent1" w:themeShade="BF"/>
+      <w:rFonts w:asciiTheme="majorHAnsi" w:eastAsiaTheme="majorEastAsia" w:hAnsiTheme="majorHAnsi" w:cstheme="majorBidi"/>
+      <w:sz w:val="22"/>
+      <w:szCs w:val="22"/>
     </w:rPr>
   </w:style>
   <w:style w:type="character" w:customStyle="1" w:styleId="Heading5Char">
@@ -749,10 +2878,12 @@
     <w:link w:val="Heading5"/>
     <w:uiPriority w:val="9"/>
     <w:semiHidden/>
-    <w:rsid w:val="00624CEC"/>
+    <w:rsid w:val="005B5FCA"/>
     <w:rPr>
-      <w:rFonts w:eastAsiaTheme="majorEastAsia" w:cstheme="majorBidi"/>
-      <w:color w:val="0F4761" w:themeColor="accent1" w:themeShade="BF"/>
+      <w:rFonts w:asciiTheme="majorHAnsi" w:eastAsiaTheme="majorEastAsia" w:hAnsiTheme="majorHAnsi" w:cstheme="majorBidi"/>
+      <w:color w:val="000000" w:themeColor="text2"/>
+      <w:sz w:val="22"/>
+      <w:szCs w:val="22"/>
     </w:rPr>
   </w:style>
   <w:style w:type="character" w:customStyle="1" w:styleId="Heading6Char">
@@ -761,12 +2892,14 @@
     <w:link w:val="Heading6"/>
     <w:uiPriority w:val="9"/>
     <w:semiHidden/>
-    <w:rsid w:val="00624CEC"/>
+    <w:rsid w:val="005B5FCA"/>
     <w:rPr>
-      <w:rFonts w:eastAsiaTheme="majorEastAsia" w:cstheme="majorBidi"/>
+      <w:rFonts w:asciiTheme="majorHAnsi" w:eastAsiaTheme="majorEastAsia" w:hAnsiTheme="majorHAnsi" w:cstheme="majorBidi"/>
       <w:i/>
       <w:iCs/>
-      <w:color w:val="595959" w:themeColor="text1" w:themeTint="A6"/>
+      <w:color w:val="000000" w:themeColor="text2"/>
+      <w:sz w:val="21"/>
+      <w:szCs w:val="21"/>
     </w:rPr>
   </w:style>
   <w:style w:type="character" w:customStyle="1" w:styleId="Heading7Char">
@@ -775,10 +2908,14 @@
     <w:link w:val="Heading7"/>
     <w:uiPriority w:val="9"/>
     <w:semiHidden/>
-    <w:rsid w:val="00624CEC"/>
+    <w:rsid w:val="005B5FCA"/>
     <w:rPr>
-      <w:rFonts w:eastAsiaTheme="majorEastAsia" w:cstheme="majorBidi"/>
-      <w:color w:val="595959" w:themeColor="text1" w:themeTint="A6"/>
+      <w:rFonts w:asciiTheme="majorHAnsi" w:eastAsiaTheme="majorEastAsia" w:hAnsiTheme="majorHAnsi" w:cstheme="majorBidi"/>
+      <w:i/>
+      <w:iCs/>
+      <w:color w:val="6E6E6E" w:themeColor="accent1" w:themeShade="80"/>
+      <w:sz w:val="21"/>
+      <w:szCs w:val="21"/>
     </w:rPr>
   </w:style>
   <w:style w:type="character" w:customStyle="1" w:styleId="Heading8Char">
@@ -787,12 +2924,12 @@
     <w:link w:val="Heading8"/>
     <w:uiPriority w:val="9"/>
     <w:semiHidden/>
-    <w:rsid w:val="00624CEC"/>
+    <w:rsid w:val="005B5FCA"/>
     <w:rPr>
-      <w:rFonts w:eastAsiaTheme="majorEastAsia" w:cstheme="majorBidi"/>
-      <w:i/>
-      <w:iCs/>
-      <w:color w:val="272727" w:themeColor="text1" w:themeTint="D8"/>
+      <w:rFonts w:asciiTheme="majorHAnsi" w:eastAsiaTheme="majorEastAsia" w:hAnsiTheme="majorHAnsi" w:cstheme="majorBidi"/>
+      <w:b/>
+      <w:bCs/>
+      <w:color w:val="000000" w:themeColor="text2"/>
     </w:rPr>
   </w:style>
   <w:style w:type="character" w:customStyle="1" w:styleId="Heading9Char">
@@ -801,10 +2938,14 @@
     <w:link w:val="Heading9"/>
     <w:uiPriority w:val="9"/>
     <w:semiHidden/>
-    <w:rsid w:val="00624CEC"/>
+    <w:rsid w:val="005B5FCA"/>
     <w:rPr>
-      <w:rFonts w:eastAsiaTheme="majorEastAsia" w:cstheme="majorBidi"/>
-      <w:color w:val="272727" w:themeColor="text1" w:themeTint="D8"/>
+      <w:rFonts w:asciiTheme="majorHAnsi" w:eastAsiaTheme="majorEastAsia" w:hAnsiTheme="majorHAnsi" w:cstheme="majorBidi"/>
+      <w:b/>
+      <w:bCs/>
+      <w:i/>
+      <w:iCs/>
+      <w:color w:val="000000" w:themeColor="text2"/>
     </w:rPr>
   </w:style>
   <w:style w:type="paragraph" w:styleId="Title">
@@ -814,15 +2955,15 @@
     <w:link w:val="TitleChar"/>
     <w:uiPriority w:val="10"/>
     <w:qFormat/>
-    <w:rsid w:val="00624CEC"/>
+    <w:rsid w:val="005B5FCA"/>
     <w:pPr>
-      <w:spacing w:after="80" w:line="240" w:lineRule="auto"/>
+      <w:spacing w:after="0" w:line="240" w:lineRule="auto"/>
       <w:contextualSpacing/>
     </w:pPr>
     <w:rPr>
       <w:rFonts w:asciiTheme="majorHAnsi" w:eastAsiaTheme="majorEastAsia" w:hAnsiTheme="majorHAnsi" w:cstheme="majorBidi"/>
+      <w:color w:val="DDDDDD" w:themeColor="accent1"/>
       <w:spacing w:val="-10"/>
-      <w:kern w:val="28"/>
       <w:sz w:val="56"/>
       <w:szCs w:val="56"/>
     </w:rPr>
@@ -832,11 +2973,11 @@
     <w:basedOn w:val="DefaultParagraphFont"/>
     <w:link w:val="Title"/>
     <w:uiPriority w:val="10"/>
-    <w:rsid w:val="00624CEC"/>
+    <w:rsid w:val="005B5FCA"/>
     <w:rPr>
       <w:rFonts w:asciiTheme="majorHAnsi" w:eastAsiaTheme="majorEastAsia" w:hAnsiTheme="majorHAnsi" w:cstheme="majorBidi"/>
+      <w:color w:val="DDDDDD" w:themeColor="accent1"/>
       <w:spacing w:val="-10"/>
-      <w:kern w:val="28"/>
       <w:sz w:val="56"/>
       <w:szCs w:val="56"/>
     </w:rPr>
@@ -848,18 +2989,17 @@
     <w:link w:val="SubtitleChar"/>
     <w:uiPriority w:val="11"/>
     <w:qFormat/>
-    <w:rsid w:val="00624CEC"/>
+    <w:rsid w:val="005B5FCA"/>
     <w:pPr>
       <w:numPr>
         <w:ilvl w:val="1"/>
       </w:numPr>
+      <w:spacing w:line="240" w:lineRule="auto"/>
     </w:pPr>
     <w:rPr>
-      <w:rFonts w:eastAsiaTheme="majorEastAsia" w:cstheme="majorBidi"/>
-      <w:color w:val="595959" w:themeColor="text1" w:themeTint="A6"/>
-      <w:spacing w:val="15"/>
-      <w:sz w:val="28"/>
-      <w:szCs w:val="28"/>
+      <w:rFonts w:asciiTheme="majorHAnsi" w:eastAsiaTheme="majorEastAsia" w:hAnsiTheme="majorHAnsi" w:cstheme="majorBidi"/>
+      <w:sz w:val="24"/>
+      <w:szCs w:val="24"/>
     </w:rPr>
   </w:style>
   <w:style w:type="character" w:customStyle="1" w:styleId="SubtitleChar">
@@ -867,13 +3007,11 @@
     <w:basedOn w:val="DefaultParagraphFont"/>
     <w:link w:val="Subtitle"/>
     <w:uiPriority w:val="11"/>
-    <w:rsid w:val="00624CEC"/>
+    <w:rsid w:val="005B5FCA"/>
     <w:rPr>
-      <w:rFonts w:eastAsiaTheme="majorEastAsia" w:cstheme="majorBidi"/>
-      <w:color w:val="595959" w:themeColor="text1" w:themeTint="A6"/>
-      <w:spacing w:val="15"/>
-      <w:sz w:val="28"/>
-      <w:szCs w:val="28"/>
+      <w:rFonts w:asciiTheme="majorHAnsi" w:eastAsiaTheme="majorEastAsia" w:hAnsiTheme="majorHAnsi" w:cstheme="majorBidi"/>
+      <w:sz w:val="24"/>
+      <w:szCs w:val="24"/>
     </w:rPr>
   </w:style>
   <w:style w:type="paragraph" w:styleId="Quote">
@@ -883,10 +3021,10 @@
     <w:link w:val="QuoteChar"/>
     <w:uiPriority w:val="29"/>
     <w:qFormat/>
-    <w:rsid w:val="00624CEC"/>
+    <w:rsid w:val="005B5FCA"/>
     <w:pPr>
       <w:spacing w:before="160"/>
-      <w:jc w:val="center"/>
+      <w:ind w:left="720" w:right="720"/>
     </w:pPr>
     <w:rPr>
       <w:i/>
@@ -899,7 +3037,7 @@
     <w:basedOn w:val="DefaultParagraphFont"/>
     <w:link w:val="Quote"/>
     <w:uiPriority w:val="29"/>
-    <w:rsid w:val="00624CEC"/>
+    <w:rsid w:val="005B5FCA"/>
     <w:rPr>
       <w:i/>
       <w:iCs/>
@@ -922,11 +3060,12 @@
     <w:basedOn w:val="DefaultParagraphFont"/>
     <w:uiPriority w:val="21"/>
     <w:qFormat/>
-    <w:rsid w:val="00624CEC"/>
+    <w:rsid w:val="005B5FCA"/>
     <w:rPr>
+      <w:b/>
+      <w:bCs/>
       <w:i/>
       <w:iCs/>
-      <w:color w:val="0F4761" w:themeColor="accent1" w:themeShade="BF"/>
     </w:rPr>
   </w:style>
   <w:style w:type="paragraph" w:styleId="IntenseQuote">
@@ -936,20 +3075,19 @@
     <w:link w:val="IntenseQuoteChar"/>
     <w:uiPriority w:val="30"/>
     <w:qFormat/>
-    <w:rsid w:val="00624CEC"/>
+    <w:rsid w:val="005B5FCA"/>
     <w:pPr>
       <w:pBdr>
-        <w:top w:val="single" w:sz="4" w:space="10" w:color="0F4761" w:themeColor="accent1" w:themeShade="BF"/>
-        <w:bottom w:val="single" w:sz="4" w:space="10" w:color="0F4761" w:themeColor="accent1" w:themeShade="BF"/>
+        <w:left w:val="single" w:sz="18" w:space="12" w:color="DDDDDD" w:themeColor="accent1"/>
       </w:pBdr>
-      <w:spacing w:before="360" w:after="360"/>
-      <w:ind w:left="864" w:right="864"/>
-      <w:jc w:val="center"/>
+      <w:spacing w:before="100" w:beforeAutospacing="1" w:line="300" w:lineRule="auto"/>
+      <w:ind w:left="1224" w:right="1224"/>
     </w:pPr>
     <w:rPr>
-      <w:i/>
-      <w:iCs/>
-      <w:color w:val="0F4761" w:themeColor="accent1" w:themeShade="BF"/>
+      <w:rFonts w:asciiTheme="majorHAnsi" w:eastAsiaTheme="majorEastAsia" w:hAnsiTheme="majorHAnsi" w:cstheme="majorBidi"/>
+      <w:color w:val="DDDDDD" w:themeColor="accent1"/>
+      <w:sz w:val="28"/>
+      <w:szCs w:val="28"/>
     </w:rPr>
   </w:style>
   <w:style w:type="character" w:customStyle="1" w:styleId="IntenseQuoteChar">
@@ -957,11 +3095,12 @@
     <w:basedOn w:val="DefaultParagraphFont"/>
     <w:link w:val="IntenseQuote"/>
     <w:uiPriority w:val="30"/>
-    <w:rsid w:val="00624CEC"/>
+    <w:rsid w:val="005B5FCA"/>
     <w:rPr>
-      <w:i/>
-      <w:iCs/>
-      <w:color w:val="0F4761" w:themeColor="accent1" w:themeShade="BF"/>
+      <w:rFonts w:asciiTheme="majorHAnsi" w:eastAsiaTheme="majorEastAsia" w:hAnsiTheme="majorHAnsi" w:cstheme="majorBidi"/>
+      <w:color w:val="DDDDDD" w:themeColor="accent1"/>
+      <w:sz w:val="28"/>
+      <w:szCs w:val="28"/>
     </w:rPr>
   </w:style>
   <w:style w:type="character" w:styleId="IntenseReference">
@@ -969,14 +3108,196 @@
     <w:basedOn w:val="DefaultParagraphFont"/>
     <w:uiPriority w:val="32"/>
     <w:qFormat/>
-    <w:rsid w:val="00624CEC"/>
+    <w:rsid w:val="005B5FCA"/>
     <w:rPr>
       <w:b/>
       <w:bCs/>
       <w:smallCaps/>
-      <w:color w:val="0F4761" w:themeColor="accent1" w:themeShade="BF"/>
       <w:spacing w:val="5"/>
+      <w:u w:val="single"/>
     </w:rPr>
+  </w:style>
+  <w:style w:type="table" w:styleId="TableGrid">
+    <w:name w:val="Table Grid"/>
+    <w:basedOn w:val="TableNormal"/>
+    <w:uiPriority w:val="39"/>
+    <w:rsid w:val="005B5FCA"/>
+    <w:pPr>
+      <w:spacing w:after="0" w:line="240" w:lineRule="auto"/>
+    </w:pPr>
+    <w:tblPr>
+      <w:tblBorders>
+        <w:top w:val="single" w:sz="4" w:space="0" w:color="auto"/>
+        <w:left w:val="single" w:sz="4" w:space="0" w:color="auto"/>
+        <w:bottom w:val="single" w:sz="4" w:space="0" w:color="auto"/>
+        <w:right w:val="single" w:sz="4" w:space="0" w:color="auto"/>
+        <w:insideH w:val="single" w:sz="4" w:space="0" w:color="auto"/>
+        <w:insideV w:val="single" w:sz="4" w:space="0" w:color="auto"/>
+      </w:tblBorders>
+    </w:tblPr>
+  </w:style>
+  <w:style w:type="paragraph" w:styleId="Caption">
+    <w:name w:val="caption"/>
+    <w:basedOn w:val="Normal"/>
+    <w:next w:val="Normal"/>
+    <w:uiPriority w:val="35"/>
+    <w:semiHidden/>
+    <w:unhideWhenUsed/>
+    <w:qFormat/>
+    <w:rsid w:val="005B5FCA"/>
+    <w:pPr>
+      <w:spacing w:line="240" w:lineRule="auto"/>
+    </w:pPr>
+    <w:rPr>
+      <w:b/>
+      <w:bCs/>
+      <w:smallCaps/>
+      <w:color w:val="595959" w:themeColor="text1" w:themeTint="A6"/>
+      <w:spacing w:val="6"/>
+    </w:rPr>
+  </w:style>
+  <w:style w:type="character" w:styleId="Strong">
+    <w:name w:val="Strong"/>
+    <w:basedOn w:val="DefaultParagraphFont"/>
+    <w:uiPriority w:val="22"/>
+    <w:qFormat/>
+    <w:rsid w:val="005B5FCA"/>
+    <w:rPr>
+      <w:b/>
+      <w:bCs/>
+    </w:rPr>
+  </w:style>
+  <w:style w:type="character" w:styleId="Emphasis">
+    <w:name w:val="Emphasis"/>
+    <w:basedOn w:val="DefaultParagraphFont"/>
+    <w:uiPriority w:val="20"/>
+    <w:qFormat/>
+    <w:rsid w:val="005B5FCA"/>
+    <w:rPr>
+      <w:i/>
+      <w:iCs/>
+    </w:rPr>
+  </w:style>
+  <w:style w:type="paragraph" w:styleId="NoSpacing">
+    <w:name w:val="No Spacing"/>
+    <w:uiPriority w:val="1"/>
+    <w:qFormat/>
+    <w:rsid w:val="005B5FCA"/>
+    <w:pPr>
+      <w:spacing w:after="0" w:line="240" w:lineRule="auto"/>
+    </w:pPr>
+  </w:style>
+  <w:style w:type="character" w:styleId="SubtleEmphasis">
+    <w:name w:val="Subtle Emphasis"/>
+    <w:basedOn w:val="DefaultParagraphFont"/>
+    <w:uiPriority w:val="19"/>
+    <w:qFormat/>
+    <w:rsid w:val="005B5FCA"/>
+    <w:rPr>
+      <w:i/>
+      <w:iCs/>
+      <w:color w:val="404040" w:themeColor="text1" w:themeTint="BF"/>
+    </w:rPr>
+  </w:style>
+  <w:style w:type="character" w:styleId="SubtleReference">
+    <w:name w:val="Subtle Reference"/>
+    <w:basedOn w:val="DefaultParagraphFont"/>
+    <w:uiPriority w:val="31"/>
+    <w:qFormat/>
+    <w:rsid w:val="005B5FCA"/>
+    <w:rPr>
+      <w:smallCaps/>
+      <w:color w:val="404040" w:themeColor="text1" w:themeTint="BF"/>
+      <w:u w:val="single" w:color="7F7F7F" w:themeColor="text1" w:themeTint="80"/>
+    </w:rPr>
+  </w:style>
+  <w:style w:type="character" w:styleId="BookTitle">
+    <w:name w:val="Book Title"/>
+    <w:basedOn w:val="DefaultParagraphFont"/>
+    <w:uiPriority w:val="33"/>
+    <w:qFormat/>
+    <w:rsid w:val="005B5FCA"/>
+    <w:rPr>
+      <w:b/>
+      <w:bCs/>
+      <w:smallCaps/>
+    </w:rPr>
+  </w:style>
+  <w:style w:type="paragraph" w:styleId="TOCHeading">
+    <w:name w:val="TOC Heading"/>
+    <w:basedOn w:val="Heading1"/>
+    <w:next w:val="Normal"/>
+    <w:uiPriority w:val="39"/>
+    <w:semiHidden/>
+    <w:unhideWhenUsed/>
+    <w:qFormat/>
+    <w:rsid w:val="005B5FCA"/>
+    <w:pPr>
+      <w:outlineLvl w:val="9"/>
+    </w:pPr>
+  </w:style>
+  <w:style w:type="table" w:styleId="PlainTable1">
+    <w:name w:val="Plain Table 1"/>
+    <w:basedOn w:val="TableNormal"/>
+    <w:uiPriority w:val="41"/>
+    <w:rsid w:val="005B5FCA"/>
+    <w:pPr>
+      <w:spacing w:after="0" w:line="240" w:lineRule="auto"/>
+    </w:pPr>
+    <w:tblPr>
+      <w:tblStyleRowBandSize w:val="1"/>
+      <w:tblStyleColBandSize w:val="1"/>
+      <w:tblBorders>
+        <w:top w:val="single" w:sz="4" w:space="0" w:color="BFBFBF" w:themeColor="background1" w:themeShade="BF"/>
+        <w:left w:val="single" w:sz="4" w:space="0" w:color="BFBFBF" w:themeColor="background1" w:themeShade="BF"/>
+        <w:bottom w:val="single" w:sz="4" w:space="0" w:color="BFBFBF" w:themeColor="background1" w:themeShade="BF"/>
+        <w:right w:val="single" w:sz="4" w:space="0" w:color="BFBFBF" w:themeColor="background1" w:themeShade="BF"/>
+        <w:insideH w:val="single" w:sz="4" w:space="0" w:color="BFBFBF" w:themeColor="background1" w:themeShade="BF"/>
+        <w:insideV w:val="single" w:sz="4" w:space="0" w:color="BFBFBF" w:themeColor="background1" w:themeShade="BF"/>
+      </w:tblBorders>
+    </w:tblPr>
+    <w:tblStylePr w:type="firstRow">
+      <w:rPr>
+        <w:b/>
+        <w:bCs/>
+      </w:rPr>
+    </w:tblStylePr>
+    <w:tblStylePr w:type="lastRow">
+      <w:rPr>
+        <w:b/>
+        <w:bCs/>
+      </w:rPr>
+      <w:tblPr/>
+      <w:tcPr>
+        <w:tcBorders>
+          <w:top w:val="double" w:sz="4" w:space="0" w:color="BFBFBF" w:themeColor="background1" w:themeShade="BF"/>
+        </w:tcBorders>
+      </w:tcPr>
+    </w:tblStylePr>
+    <w:tblStylePr w:type="firstCol">
+      <w:rPr>
+        <w:b/>
+        <w:bCs/>
+      </w:rPr>
+    </w:tblStylePr>
+    <w:tblStylePr w:type="lastCol">
+      <w:rPr>
+        <w:b/>
+        <w:bCs/>
+      </w:rPr>
+    </w:tblStylePr>
+    <w:tblStylePr w:type="band1Vert">
+      <w:tblPr/>
+      <w:tcPr>
+        <w:shd w:val="clear" w:color="auto" w:fill="F2F2F2" w:themeFill="background1" w:themeFillShade="F2"/>
+      </w:tcPr>
+    </w:tblStylePr>
+    <w:tblStylePr w:type="band1Horz">
+      <w:tblPr/>
+      <w:tcPr>
+        <w:shd w:val="clear" w:color="auto" w:fill="F2F2F2" w:themeFill="background1" w:themeFillShade="F2"/>
+      </w:tcPr>
+    </w:tblStylePr>
   </w:style>
 </w:styles>
 </file>
@@ -984,7 +3305,7 @@
 <file path=word/theme/theme1.xml><?xml version="1.0" encoding="utf-8"?>
 <a:theme xmlns:a="http://schemas.openxmlformats.org/drawingml/2006/main" name="Office Theme">
   <a:themeElements>
-    <a:clrScheme name="Office">
+    <a:clrScheme name="Grayscale">
       <a:dk1>
         <a:sysClr val="windowText" lastClr="000000"/>
       </a:dk1>
@@ -992,34 +3313,34 @@
         <a:sysClr val="window" lastClr="FFFFFF"/>
       </a:lt1>
       <a:dk2>
-        <a:srgbClr val="0E2841"/>
+        <a:srgbClr val="000000"/>
       </a:dk2>
       <a:lt2>
-        <a:srgbClr val="E8E8E8"/>
+        <a:srgbClr val="F8F8F8"/>
       </a:lt2>
       <a:accent1>
-        <a:srgbClr val="156082"/>
+        <a:srgbClr val="DDDDDD"/>
       </a:accent1>
       <a:accent2>
-        <a:srgbClr val="E97132"/>
+        <a:srgbClr val="B2B2B2"/>
       </a:accent2>
       <a:accent3>
-        <a:srgbClr val="196B24"/>
+        <a:srgbClr val="969696"/>
       </a:accent3>
       <a:accent4>
-        <a:srgbClr val="0F9ED5"/>
+        <a:srgbClr val="808080"/>
       </a:accent4>
       <a:accent5>
-        <a:srgbClr val="A02B93"/>
+        <a:srgbClr val="5F5F5F"/>
       </a:accent5>
       <a:accent6>
-        <a:srgbClr val="4EA72E"/>
+        <a:srgbClr val="4D4D4D"/>
       </a:accent6>
       <a:hlink>
-        <a:srgbClr val="467886"/>
+        <a:srgbClr val="5F5F5F"/>
       </a:hlink>
       <a:folHlink>
-        <a:srgbClr val="96607D"/>
+        <a:srgbClr val="919191"/>
       </a:folHlink>
     </a:clrScheme>
     <a:fontScheme name="Office">
@@ -1274,4 +3595,16 @@
     </a:ext>
   </a:extLst>
 </a:theme>
+</file>
+
+<file path=customXml/item1.xml><?xml version="1.0" encoding="utf-8"?>
+<b:Sources xmlns:b="http://schemas.openxmlformats.org/officeDocument/2006/bibliography" xmlns="http://schemas.openxmlformats.org/officeDocument/2006/bibliography" SelectedStyle="\APASixthEditionOfficeOnline.xsl" StyleName="APA" Version="6"/>
+</file>
+
+<file path=customXml/itemProps1.xml><?xml version="1.0" encoding="utf-8"?>
+<ds:datastoreItem xmlns:ds="http://schemas.openxmlformats.org/officeDocument/2006/customXml" ds:itemID="{62C7AC91-213A-4BB5-89F1-C74170E116B3}">
+  <ds:schemaRefs>
+    <ds:schemaRef ds:uri="http://schemas.openxmlformats.org/officeDocument/2006/bibliography"/>
+  </ds:schemaRefs>
+</ds:datastoreItem>
 </file>
</xml_diff>